<commit_message>
add Property Quotation Export to Docx View and VM
</commit_message>
<xml_diff>
--- a/Template/PropertyQuotationTemplate.docx
+++ b/Template/PropertyQuotationTemplate.docx
@@ -5,7 +5,7 @@
     <w:tbl>
       <w:tblPr>
         <w:tblStyle w:val="TableGrid"/>
-        <w:tblW w:w="0" w:type="auto"/>
+        <w:tblW w:w="5000" w:type="pct"/>
         <w:tblBorders>
           <w:top w:val="none" w:sz="0" w:space="0" w:color="auto"/>
           <w:left w:val="none" w:sz="0" w:space="0" w:color="auto"/>
@@ -17,25 +17,25 @@
         <w:tblLook w:val="04A0" w:firstRow="1" w:lastRow="0" w:firstColumn="1" w:lastColumn="0" w:noHBand="0" w:noVBand="1"/>
       </w:tblPr>
       <w:tblGrid>
-        <w:gridCol w:w="4361"/>
-        <w:gridCol w:w="5386"/>
+        <w:gridCol w:w="4558"/>
+        <w:gridCol w:w="5629"/>
       </w:tblGrid>
       <w:tr>
         <w:tc>
           <w:tcPr>
-            <w:tcW w:w="4361" w:type="dxa"/>
-          </w:tcPr>
-          <w:p>
-            <w:pPr>
-              <w:rPr>
-                <w:rFonts w:ascii="Times New Roman" w:hAnsi="Times New Roman" w:cs="Times New Roman"/>
-              </w:rPr>
-            </w:pPr>
-          </w:p>
-        </w:tc>
-        <w:tc>
-          <w:tcPr>
-            <w:tcW w:w="5386" w:type="dxa"/>
+            <w:tcW w:w="2237" w:type="pct"/>
+          </w:tcPr>
+          <w:p>
+            <w:pPr>
+              <w:rPr>
+                <w:rFonts w:ascii="Times New Roman" w:hAnsi="Times New Roman" w:cs="Times New Roman"/>
+              </w:rPr>
+            </w:pPr>
+          </w:p>
+        </w:tc>
+        <w:tc>
+          <w:tcPr>
+            <w:tcW w:w="2763" w:type="pct"/>
           </w:tcPr>
           <w:p>
             <w:pPr>
@@ -368,7 +368,7 @@
     </w:p>
     <w:p>
       <w:pPr>
-        <w:spacing w:before="60" w:after="60" w:line="240" w:lineRule="auto"/>
+        <w:spacing w:before="60" w:after="120" w:line="240" w:lineRule="auto"/>
         <w:rPr>
           <w:rFonts w:ascii="Times New Roman" w:hAnsi="Times New Roman" w:cs="Times New Roman"/>
           <w:b/>
@@ -406,22 +406,31 @@
     <w:tbl>
       <w:tblPr>
         <w:tblStyle w:val="TableGrid"/>
-        <w:tblW w:w="10046" w:type="dxa"/>
+        <w:tblW w:w="10173" w:type="dxa"/>
+        <w:tblBorders>
+          <w:top w:val="none" w:sz="0" w:space="0" w:color="auto"/>
+          <w:left w:val="none" w:sz="0" w:space="0" w:color="auto"/>
+          <w:bottom w:val="none" w:sz="0" w:space="0" w:color="auto"/>
+          <w:right w:val="none" w:sz="0" w:space="0" w:color="auto"/>
+          <w:insideH w:val="none" w:sz="0" w:space="0" w:color="auto"/>
+          <w:insideV w:val="none" w:sz="0" w:space="0" w:color="auto"/>
+        </w:tblBorders>
+        <w:tblLayout w:type="fixed"/>
         <w:tblLook w:val="04A0" w:firstRow="1" w:lastRow="0" w:firstColumn="1" w:lastColumn="0" w:noHBand="0" w:noVBand="1"/>
       </w:tblPr>
       <w:tblGrid>
-        <w:gridCol w:w="2660"/>
-        <w:gridCol w:w="4910"/>
-        <w:gridCol w:w="2476"/>
+        <w:gridCol w:w="2943"/>
+        <w:gridCol w:w="4627"/>
+        <w:gridCol w:w="2603"/>
       </w:tblGrid>
       <w:tr>
         <w:tc>
           <w:tcPr>
-            <w:tcW w:w="2660" w:type="dxa"/>
-          </w:tcPr>
-          <w:p>
-            <w:pPr>
-              <w:spacing w:before="60" w:after="60"/>
+            <w:tcW w:w="2943" w:type="dxa"/>
+          </w:tcPr>
+          <w:p>
+            <w:pPr>
+              <w:spacing w:before="60" w:after="120"/>
               <w:rPr>
                 <w:rFonts w:ascii="Times New Roman" w:hAnsi="Times New Roman" w:cs="Times New Roman"/>
               </w:rPr>
@@ -436,11 +445,11 @@
         </w:tc>
         <w:tc>
           <w:tcPr>
-            <w:tcW w:w="4910" w:type="dxa"/>
-          </w:tcPr>
-          <w:p>
-            <w:pPr>
-              <w:spacing w:before="60" w:after="60"/>
+            <w:tcW w:w="4627" w:type="dxa"/>
+          </w:tcPr>
+          <w:p>
+            <w:pPr>
+              <w:spacing w:before="60" w:after="120"/>
               <w:rPr>
                 <w:rFonts w:ascii="Times New Roman" w:hAnsi="Times New Roman" w:cs="Times New Roman"/>
               </w:rPr>
@@ -455,11 +464,11 @@
         </w:tc>
         <w:tc>
           <w:tcPr>
-            <w:tcW w:w="2476" w:type="dxa"/>
-          </w:tcPr>
-          <w:p>
-            <w:pPr>
-              <w:spacing w:before="60" w:after="60"/>
+            <w:tcW w:w="2603" w:type="dxa"/>
+          </w:tcPr>
+          <w:p>
+            <w:pPr>
+              <w:spacing w:before="60" w:after="120"/>
               <w:rPr>
                 <w:rFonts w:ascii="Times New Roman" w:hAnsi="Times New Roman" w:cs="Times New Roman"/>
               </w:rPr>
@@ -476,11 +485,11 @@
       <w:tr>
         <w:tc>
           <w:tcPr>
-            <w:tcW w:w="2660" w:type="dxa"/>
-          </w:tcPr>
-          <w:p>
-            <w:pPr>
-              <w:spacing w:before="60" w:after="60"/>
+            <w:tcW w:w="2943" w:type="dxa"/>
+          </w:tcPr>
+          <w:p>
+            <w:pPr>
+              <w:spacing w:before="60" w:after="120"/>
               <w:rPr>
                 <w:rFonts w:ascii="Times New Roman" w:hAnsi="Times New Roman" w:cs="Times New Roman"/>
               </w:rPr>
@@ -501,12 +510,12 @@
         </w:tc>
         <w:tc>
           <w:tcPr>
-            <w:tcW w:w="7386" w:type="dxa"/>
+            <w:tcW w:w="7230" w:type="dxa"/>
             <w:gridSpan w:val="2"/>
           </w:tcPr>
           <w:p>
             <w:pPr>
-              <w:spacing w:before="60" w:after="60"/>
+              <w:spacing w:before="60" w:after="120"/>
               <w:rPr>
                 <w:rFonts w:ascii="Times New Roman" w:hAnsi="Times New Roman" w:cs="Times New Roman"/>
               </w:rPr>
@@ -535,11 +544,11 @@
       <w:tr>
         <w:tc>
           <w:tcPr>
-            <w:tcW w:w="2660" w:type="dxa"/>
-          </w:tcPr>
-          <w:p>
-            <w:pPr>
-              <w:spacing w:before="60" w:after="60"/>
+            <w:tcW w:w="2943" w:type="dxa"/>
+          </w:tcPr>
+          <w:p>
+            <w:pPr>
+              <w:spacing w:before="60" w:after="120"/>
               <w:rPr>
                 <w:rFonts w:ascii="Times New Roman" w:hAnsi="Times New Roman" w:cs="Times New Roman"/>
               </w:rPr>
@@ -554,12 +563,12 @@
         </w:tc>
         <w:tc>
           <w:tcPr>
-            <w:tcW w:w="7386" w:type="dxa"/>
+            <w:tcW w:w="7230" w:type="dxa"/>
             <w:gridSpan w:val="2"/>
           </w:tcPr>
           <w:p>
             <w:pPr>
-              <w:spacing w:before="60" w:after="60"/>
+              <w:spacing w:before="60" w:after="120"/>
               <w:rPr>
                 <w:rFonts w:ascii="Times New Roman" w:hAnsi="Times New Roman" w:cs="Times New Roman"/>
               </w:rPr>
@@ -576,11 +585,11 @@
       <w:tr>
         <w:tc>
           <w:tcPr>
-            <w:tcW w:w="2660" w:type="dxa"/>
-          </w:tcPr>
-          <w:p>
-            <w:pPr>
-              <w:spacing w:before="60" w:after="60"/>
+            <w:tcW w:w="2943" w:type="dxa"/>
+          </w:tcPr>
+          <w:p>
+            <w:pPr>
+              <w:spacing w:before="60" w:after="120"/>
               <w:rPr>
                 <w:rFonts w:ascii="Times New Roman" w:hAnsi="Times New Roman" w:cs="Times New Roman"/>
               </w:rPr>
@@ -595,12 +604,12 @@
         </w:tc>
         <w:tc>
           <w:tcPr>
-            <w:tcW w:w="7386" w:type="dxa"/>
+            <w:tcW w:w="7230" w:type="dxa"/>
             <w:gridSpan w:val="2"/>
           </w:tcPr>
           <w:p>
             <w:pPr>
-              <w:spacing w:before="60" w:after="60"/>
+              <w:spacing w:before="60" w:after="120"/>
               <w:rPr>
                 <w:rFonts w:ascii="Times New Roman" w:hAnsi="Times New Roman" w:cs="Times New Roman"/>
               </w:rPr>
@@ -629,11 +638,11 @@
       <w:tr>
         <w:tc>
           <w:tcPr>
-            <w:tcW w:w="2660" w:type="dxa"/>
-          </w:tcPr>
-          <w:p>
-            <w:pPr>
-              <w:spacing w:before="60" w:after="60"/>
+            <w:tcW w:w="2943" w:type="dxa"/>
+          </w:tcPr>
+          <w:p>
+            <w:pPr>
+              <w:spacing w:before="60" w:after="120"/>
               <w:rPr>
                 <w:rFonts w:ascii="Times New Roman" w:hAnsi="Times New Roman" w:cs="Times New Roman"/>
               </w:rPr>
@@ -648,12 +657,12 @@
         </w:tc>
         <w:tc>
           <w:tcPr>
-            <w:tcW w:w="7386" w:type="dxa"/>
+            <w:tcW w:w="7230" w:type="dxa"/>
             <w:gridSpan w:val="2"/>
           </w:tcPr>
           <w:p>
             <w:pPr>
-              <w:spacing w:before="60" w:after="60"/>
+              <w:spacing w:before="60" w:after="120"/>
               <w:rPr>
                 <w:rFonts w:ascii="Times New Roman" w:hAnsi="Times New Roman" w:cs="Times New Roman"/>
               </w:rPr>
@@ -682,11 +691,11 @@
       <w:tr>
         <w:tc>
           <w:tcPr>
-            <w:tcW w:w="2660" w:type="dxa"/>
-          </w:tcPr>
-          <w:p>
-            <w:pPr>
-              <w:spacing w:before="60" w:after="60"/>
+            <w:tcW w:w="2943" w:type="dxa"/>
+          </w:tcPr>
+          <w:p>
+            <w:pPr>
+              <w:spacing w:before="60" w:after="120"/>
               <w:rPr>
                 <w:rFonts w:ascii="Times New Roman" w:hAnsi="Times New Roman" w:cs="Times New Roman"/>
               </w:rPr>
@@ -701,12 +710,12 @@
         </w:tc>
         <w:tc>
           <w:tcPr>
-            <w:tcW w:w="7386" w:type="dxa"/>
+            <w:tcW w:w="7230" w:type="dxa"/>
             <w:gridSpan w:val="2"/>
           </w:tcPr>
           <w:p>
             <w:pPr>
-              <w:spacing w:before="60" w:after="60"/>
+              <w:spacing w:before="60" w:after="120"/>
               <w:rPr>
                 <w:rFonts w:ascii="Times New Roman" w:hAnsi="Times New Roman" w:cs="Times New Roman"/>
               </w:rPr>
@@ -732,7 +741,7 @@
           </w:p>
           <w:p>
             <w:pPr>
-              <w:spacing w:before="60" w:after="60"/>
+              <w:spacing w:before="60" w:after="120"/>
               <w:rPr>
                 <w:rFonts w:ascii="Times New Roman" w:hAnsi="Times New Roman" w:cs="Times New Roman"/>
               </w:rPr>
@@ -761,11 +770,11 @@
       <w:tr>
         <w:tc>
           <w:tcPr>
-            <w:tcW w:w="2660" w:type="dxa"/>
-          </w:tcPr>
-          <w:p>
-            <w:pPr>
-              <w:spacing w:before="60" w:after="60"/>
+            <w:tcW w:w="2943" w:type="dxa"/>
+          </w:tcPr>
+          <w:p>
+            <w:pPr>
+              <w:spacing w:before="60" w:after="120"/>
               <w:rPr>
                 <w:rFonts w:ascii="Times New Roman" w:hAnsi="Times New Roman" w:cs="Times New Roman"/>
               </w:rPr>
@@ -780,12 +789,12 @@
         </w:tc>
         <w:tc>
           <w:tcPr>
-            <w:tcW w:w="7386" w:type="dxa"/>
+            <w:tcW w:w="7230" w:type="dxa"/>
             <w:gridSpan w:val="2"/>
           </w:tcPr>
           <w:p>
             <w:pPr>
-              <w:spacing w:before="60" w:after="60"/>
+              <w:spacing w:before="60" w:after="120"/>
               <w:rPr>
                 <w:rFonts w:ascii="Times New Roman" w:hAnsi="Times New Roman" w:cs="Times New Roman"/>
               </w:rPr>
@@ -802,11 +811,11 @@
       <w:tr>
         <w:tc>
           <w:tcPr>
-            <w:tcW w:w="2660" w:type="dxa"/>
-          </w:tcPr>
-          <w:p>
-            <w:pPr>
-              <w:spacing w:before="60" w:after="60"/>
+            <w:tcW w:w="2943" w:type="dxa"/>
+          </w:tcPr>
+          <w:p>
+            <w:pPr>
+              <w:spacing w:before="60" w:after="120"/>
               <w:rPr>
                 <w:rFonts w:ascii="Times New Roman" w:hAnsi="Times New Roman" w:cs="Times New Roman"/>
               </w:rPr>
@@ -821,12 +830,12 @@
         </w:tc>
         <w:tc>
           <w:tcPr>
-            <w:tcW w:w="7386" w:type="dxa"/>
+            <w:tcW w:w="7230" w:type="dxa"/>
             <w:gridSpan w:val="2"/>
           </w:tcPr>
           <w:p>
             <w:pPr>
-              <w:spacing w:before="60" w:after="60"/>
+              <w:spacing w:before="60" w:after="120"/>
               <w:rPr>
                 <w:rFonts w:ascii="Times New Roman" w:hAnsi="Times New Roman" w:cs="Times New Roman"/>
               </w:rPr>
@@ -843,11 +852,11 @@
       <w:tr>
         <w:tc>
           <w:tcPr>
-            <w:tcW w:w="2660" w:type="dxa"/>
-          </w:tcPr>
-          <w:p>
-            <w:pPr>
-              <w:spacing w:before="60" w:after="60"/>
+            <w:tcW w:w="2943" w:type="dxa"/>
+          </w:tcPr>
+          <w:p>
+            <w:pPr>
+              <w:spacing w:before="60" w:after="120"/>
               <w:rPr>
                 <w:rFonts w:ascii="Times New Roman" w:hAnsi="Times New Roman" w:cs="Times New Roman"/>
               </w:rPr>
@@ -862,12 +871,12 @@
         </w:tc>
         <w:tc>
           <w:tcPr>
-            <w:tcW w:w="7386" w:type="dxa"/>
+            <w:tcW w:w="7230" w:type="dxa"/>
             <w:gridSpan w:val="2"/>
           </w:tcPr>
           <w:p>
             <w:pPr>
-              <w:spacing w:before="60" w:after="60"/>
+              <w:spacing w:before="60" w:after="120"/>
               <w:rPr>
                 <w:rFonts w:ascii="Times New Roman" w:hAnsi="Times New Roman" w:cs="Times New Roman"/>
               </w:rPr>
@@ -884,7 +893,7 @@
     </w:tbl>
     <w:p>
       <w:pPr>
-        <w:spacing w:before="60" w:after="60" w:line="240" w:lineRule="auto"/>
+        <w:spacing w:before="60" w:after="120" w:line="240" w:lineRule="auto"/>
         <w:rPr>
           <w:rFonts w:ascii="Times New Roman" w:hAnsi="Times New Roman" w:cs="Times New Roman"/>
         </w:rPr>
@@ -899,21 +908,29 @@
     <w:tbl>
       <w:tblPr>
         <w:tblStyle w:val="TableGrid"/>
-        <w:tblW w:w="10046" w:type="dxa"/>
+        <w:tblW w:w="10173" w:type="dxa"/>
+        <w:tblBorders>
+          <w:top w:val="none" w:sz="0" w:space="0" w:color="auto"/>
+          <w:left w:val="none" w:sz="0" w:space="0" w:color="auto"/>
+          <w:bottom w:val="none" w:sz="0" w:space="0" w:color="auto"/>
+          <w:right w:val="none" w:sz="0" w:space="0" w:color="auto"/>
+          <w:insideH w:val="none" w:sz="0" w:space="0" w:color="auto"/>
+          <w:insideV w:val="none" w:sz="0" w:space="0" w:color="auto"/>
+        </w:tblBorders>
         <w:tblLook w:val="04A0" w:firstRow="1" w:lastRow="0" w:firstColumn="1" w:lastColumn="0" w:noHBand="0" w:noVBand="1"/>
       </w:tblPr>
       <w:tblGrid>
-        <w:gridCol w:w="2660"/>
-        <w:gridCol w:w="7386"/>
+        <w:gridCol w:w="2943"/>
+        <w:gridCol w:w="7230"/>
       </w:tblGrid>
       <w:tr>
         <w:tc>
           <w:tcPr>
-            <w:tcW w:w="2660" w:type="dxa"/>
-          </w:tcPr>
-          <w:p>
-            <w:pPr>
-              <w:spacing w:before="60" w:after="60"/>
+            <w:tcW w:w="2943" w:type="dxa"/>
+          </w:tcPr>
+          <w:p>
+            <w:pPr>
+              <w:spacing w:before="60" w:after="120"/>
               <w:rPr>
                 <w:rFonts w:ascii="Times New Roman" w:hAnsi="Times New Roman" w:cs="Times New Roman"/>
               </w:rPr>
@@ -928,11 +945,11 @@
         </w:tc>
         <w:tc>
           <w:tcPr>
-            <w:tcW w:w="7386" w:type="dxa"/>
-          </w:tcPr>
-          <w:p>
-            <w:pPr>
-              <w:spacing w:before="60" w:after="60"/>
+            <w:tcW w:w="7230" w:type="dxa"/>
+          </w:tcPr>
+          <w:p>
+            <w:pPr>
+              <w:spacing w:before="60" w:after="120"/>
               <w:rPr>
                 <w:rFonts w:ascii="Times New Roman" w:hAnsi="Times New Roman" w:cs="Times New Roman"/>
               </w:rPr>
@@ -961,11 +978,11 @@
       <w:tr>
         <w:tc>
           <w:tcPr>
-            <w:tcW w:w="2660" w:type="dxa"/>
-          </w:tcPr>
-          <w:p>
-            <w:pPr>
-              <w:spacing w:before="60" w:after="60"/>
+            <w:tcW w:w="2943" w:type="dxa"/>
+          </w:tcPr>
+          <w:p>
+            <w:pPr>
+              <w:spacing w:before="60" w:after="120"/>
               <w:rPr>
                 <w:rFonts w:ascii="Times New Roman" w:hAnsi="Times New Roman" w:cs="Times New Roman"/>
               </w:rPr>
@@ -980,11 +997,11 @@
         </w:tc>
         <w:tc>
           <w:tcPr>
-            <w:tcW w:w="7386" w:type="dxa"/>
-          </w:tcPr>
-          <w:p>
-            <w:pPr>
-              <w:spacing w:before="60" w:after="60"/>
+            <w:tcW w:w="7230" w:type="dxa"/>
+          </w:tcPr>
+          <w:p>
+            <w:pPr>
+              <w:spacing w:before="60" w:after="120"/>
               <w:rPr>
                 <w:rFonts w:ascii="Times New Roman" w:hAnsi="Times New Roman" w:cs="Times New Roman"/>
               </w:rPr>
@@ -1001,11 +1018,11 @@
       <w:tr>
         <w:tc>
           <w:tcPr>
-            <w:tcW w:w="2660" w:type="dxa"/>
-          </w:tcPr>
-          <w:p>
-            <w:pPr>
-              <w:spacing w:before="60" w:after="60"/>
+            <w:tcW w:w="2943" w:type="dxa"/>
+          </w:tcPr>
+          <w:p>
+            <w:pPr>
+              <w:spacing w:before="60" w:after="120"/>
               <w:rPr>
                 <w:rFonts w:ascii="Times New Roman" w:hAnsi="Times New Roman" w:cs="Times New Roman"/>
               </w:rPr>
@@ -1020,11 +1037,11 @@
         </w:tc>
         <w:tc>
           <w:tcPr>
-            <w:tcW w:w="7386" w:type="dxa"/>
-          </w:tcPr>
-          <w:p>
-            <w:pPr>
-              <w:spacing w:before="60" w:after="60"/>
+            <w:tcW w:w="7230" w:type="dxa"/>
+          </w:tcPr>
+          <w:p>
+            <w:pPr>
+              <w:spacing w:before="60" w:after="120"/>
               <w:rPr>
                 <w:rFonts w:ascii="Times New Roman" w:hAnsi="Times New Roman" w:cs="Times New Roman"/>
               </w:rPr>
@@ -1068,37 +1085,26 @@
     <w:tbl>
       <w:tblPr>
         <w:tblStyle w:val="TableGrid"/>
-        <w:tblW w:w="0" w:type="auto"/>
+        <w:tblW w:w="10173" w:type="dxa"/>
+        <w:tblBorders>
+          <w:top w:val="none" w:sz="0" w:space="0" w:color="auto"/>
+          <w:left w:val="none" w:sz="0" w:space="0" w:color="auto"/>
+          <w:bottom w:val="none" w:sz="0" w:space="0" w:color="auto"/>
+          <w:right w:val="none" w:sz="0" w:space="0" w:color="auto"/>
+          <w:insideH w:val="none" w:sz="0" w:space="0" w:color="auto"/>
+          <w:insideV w:val="none" w:sz="0" w:space="0" w:color="auto"/>
+        </w:tblBorders>
         <w:tblLook w:val="04A0" w:firstRow="1" w:lastRow="0" w:firstColumn="1" w:lastColumn="0" w:noHBand="0" w:noVBand="1"/>
       </w:tblPr>
       <w:tblGrid>
-        <w:gridCol w:w="2660"/>
-        <w:gridCol w:w="2835"/>
-        <w:gridCol w:w="4409"/>
+        <w:gridCol w:w="2943"/>
+        <w:gridCol w:w="3402"/>
+        <w:gridCol w:w="3828"/>
       </w:tblGrid>
       <w:tr>
         <w:tc>
           <w:tcPr>
-            <w:tcW w:w="2660" w:type="dxa"/>
-          </w:tcPr>
-          <w:p>
-            <w:pPr>
-              <w:spacing w:before="60" w:after="60"/>
-              <w:rPr>
-                <w:rFonts w:ascii="Times New Roman" w:hAnsi="Times New Roman" w:cs="Times New Roman"/>
-              </w:rPr>
-            </w:pPr>
-            <w:r>
-              <w:rPr>
-                <w:rFonts w:ascii="Times New Roman" w:hAnsi="Times New Roman" w:cs="Times New Roman"/>
-              </w:rPr>
-              <w:t>Hạng mục</w:t>
-            </w:r>
-          </w:p>
-        </w:tc>
-        <w:tc>
-          <w:tcPr>
-            <w:tcW w:w="2835" w:type="dxa"/>
+            <w:tcW w:w="2943" w:type="dxa"/>
           </w:tcPr>
           <w:p>
             <w:pPr>
@@ -1106,19 +1112,21 @@
               <w:jc w:val="center"/>
               <w:rPr>
                 <w:rFonts w:ascii="Times New Roman" w:hAnsi="Times New Roman" w:cs="Times New Roman"/>
-              </w:rPr>
-            </w:pPr>
-            <w:r>
-              <w:rPr>
-                <w:rFonts w:ascii="Times New Roman" w:hAnsi="Times New Roman" w:cs="Times New Roman"/>
-              </w:rPr>
-              <w:t>Số tiền BH</w:t>
-            </w:r>
-          </w:p>
-        </w:tc>
-        <w:tc>
-          <w:tcPr>
-            <w:tcW w:w="4409" w:type="dxa"/>
+                <w:b/>
+              </w:rPr>
+            </w:pPr>
+            <w:r>
+              <w:rPr>
+                <w:rFonts w:ascii="Times New Roman" w:hAnsi="Times New Roman" w:cs="Times New Roman"/>
+                <w:b/>
+              </w:rPr>
+              <w:t>Hạng mục</w:t>
+            </w:r>
+          </w:p>
+        </w:tc>
+        <w:tc>
+          <w:tcPr>
+            <w:tcW w:w="3402" w:type="dxa"/>
           </w:tcPr>
           <w:p>
             <w:pPr>
@@ -1126,11 +1134,35 @@
               <w:jc w:val="center"/>
               <w:rPr>
                 <w:rFonts w:ascii="Times New Roman" w:hAnsi="Times New Roman" w:cs="Times New Roman"/>
-              </w:rPr>
-            </w:pPr>
-            <w:r>
-              <w:rPr>
-                <w:rFonts w:ascii="Times New Roman" w:hAnsi="Times New Roman" w:cs="Times New Roman"/>
+                <w:b/>
+              </w:rPr>
+            </w:pPr>
+            <w:r>
+              <w:rPr>
+                <w:rFonts w:ascii="Times New Roman" w:hAnsi="Times New Roman" w:cs="Times New Roman"/>
+                <w:b/>
+              </w:rPr>
+              <w:t>Số tiền BH</w:t>
+            </w:r>
+          </w:p>
+        </w:tc>
+        <w:tc>
+          <w:tcPr>
+            <w:tcW w:w="3828" w:type="dxa"/>
+          </w:tcPr>
+          <w:p>
+            <w:pPr>
+              <w:spacing w:before="60" w:after="60"/>
+              <w:jc w:val="center"/>
+              <w:rPr>
+                <w:rFonts w:ascii="Times New Roman" w:hAnsi="Times New Roman" w:cs="Times New Roman"/>
+                <w:b/>
+              </w:rPr>
+            </w:pPr>
+            <w:r>
+              <w:rPr>
+                <w:rFonts w:ascii="Times New Roman" w:hAnsi="Times New Roman" w:cs="Times New Roman"/>
+                <w:b/>
               </w:rPr>
               <w:t>Cơ sở định giá</w:t>
             </w:r>
@@ -1155,17 +1187,25 @@
     <w:tbl>
       <w:tblPr>
         <w:tblStyle w:val="TableGrid"/>
-        <w:tblW w:w="0" w:type="auto"/>
+        <w:tblW w:w="10173" w:type="dxa"/>
+        <w:tblBorders>
+          <w:top w:val="none" w:sz="0" w:space="0" w:color="auto"/>
+          <w:left w:val="none" w:sz="0" w:space="0" w:color="auto"/>
+          <w:bottom w:val="none" w:sz="0" w:space="0" w:color="auto"/>
+          <w:right w:val="none" w:sz="0" w:space="0" w:color="auto"/>
+          <w:insideH w:val="none" w:sz="0" w:space="0" w:color="auto"/>
+          <w:insideV w:val="none" w:sz="0" w:space="0" w:color="auto"/>
+        </w:tblBorders>
         <w:tblLook w:val="04A0" w:firstRow="1" w:lastRow="0" w:firstColumn="1" w:lastColumn="0" w:noHBand="0" w:noVBand="1"/>
       </w:tblPr>
       <w:tblGrid>
-        <w:gridCol w:w="2660"/>
-        <w:gridCol w:w="7244"/>
+        <w:gridCol w:w="2943"/>
+        <w:gridCol w:w="7230"/>
       </w:tblGrid>
       <w:tr>
         <w:tc>
           <w:tcPr>
-            <w:tcW w:w="2660" w:type="dxa"/>
+            <w:tcW w:w="2943" w:type="dxa"/>
           </w:tcPr>
           <w:p>
             <w:pPr>
@@ -1178,11 +1218,11 @@
         </w:tc>
         <w:tc>
           <w:tcPr>
-            <w:tcW w:w="7244" w:type="dxa"/>
-          </w:tcPr>
-          <w:p>
-            <w:pPr>
-              <w:spacing w:before="60" w:after="60"/>
+            <w:tcW w:w="7230" w:type="dxa"/>
+          </w:tcPr>
+          <w:p>
+            <w:pPr>
+              <w:spacing w:before="60" w:after="120"/>
               <w:rPr>
                 <w:rFonts w:ascii="Times New Roman" w:hAnsi="Times New Roman" w:cs="Times New Roman"/>
               </w:rPr>
@@ -1202,7 +1242,7 @@
           </w:p>
           <w:p>
             <w:pPr>
-              <w:spacing w:before="60" w:after="60"/>
+              <w:spacing w:before="60" w:after="120"/>
               <w:rPr>
                 <w:rFonts w:ascii="Times New Roman" w:hAnsi="Times New Roman" w:cs="Times New Roman"/>
               </w:rPr>
@@ -1216,7 +1256,7 @@
           </w:p>
           <w:p>
             <w:pPr>
-              <w:spacing w:before="60" w:after="60"/>
+              <w:spacing w:before="60" w:after="120"/>
               <w:rPr>
                 <w:rFonts w:ascii="Times New Roman" w:hAnsi="Times New Roman" w:cs="Times New Roman"/>
               </w:rPr>
@@ -1260,7 +1300,7 @@
           </w:p>
           <w:p>
             <w:pPr>
-              <w:spacing w:before="60" w:after="60"/>
+              <w:spacing w:before="60" w:after="120"/>
               <w:rPr>
                 <w:rFonts w:ascii="Times New Roman" w:hAnsi="Times New Roman" w:cs="Times New Roman"/>
               </w:rPr>
@@ -1292,7 +1332,7 @@
           </w:p>
           <w:p>
             <w:pPr>
-              <w:spacing w:before="60" w:after="60"/>
+              <w:spacing w:before="60" w:after="120"/>
               <w:rPr>
                 <w:rFonts w:ascii="Times New Roman" w:hAnsi="Times New Roman" w:cs="Times New Roman"/>
               </w:rPr>
@@ -1306,7 +1346,7 @@
           </w:p>
           <w:p>
             <w:pPr>
-              <w:spacing w:before="60" w:after="60"/>
+              <w:spacing w:before="60" w:after="120"/>
               <w:rPr>
                 <w:rFonts w:ascii="Times New Roman" w:hAnsi="Times New Roman" w:cs="Times New Roman"/>
               </w:rPr>
@@ -1320,7 +1360,7 @@
           </w:p>
           <w:p>
             <w:pPr>
-              <w:spacing w:before="60" w:after="60"/>
+              <w:spacing w:before="60" w:after="120"/>
               <w:rPr>
                 <w:rFonts w:ascii="Times New Roman" w:hAnsi="Times New Roman" w:cs="Times New Roman"/>
               </w:rPr>
@@ -1334,7 +1374,7 @@
           </w:p>
           <w:p>
             <w:pPr>
-              <w:spacing w:before="60" w:after="60"/>
+              <w:spacing w:before="60" w:after="120"/>
               <w:rPr>
                 <w:rFonts w:ascii="Times New Roman" w:hAnsi="Times New Roman" w:cs="Times New Roman"/>
               </w:rPr>
@@ -1360,21 +1400,22 @@
           </w:p>
           <w:p>
             <w:pPr>
-              <w:spacing w:before="60" w:after="60"/>
-              <w:rPr>
-                <w:rFonts w:ascii="Times New Roman" w:hAnsi="Times New Roman" w:cs="Times New Roman"/>
-              </w:rPr>
-            </w:pPr>
-            <w:r>
-              <w:rPr>
-                <w:rFonts w:ascii="Times New Roman" w:hAnsi="Times New Roman" w:cs="Times New Roman"/>
-              </w:rPr>
+              <w:spacing w:before="60" w:after="120"/>
+              <w:rPr>
+                <w:rFonts w:ascii="Times New Roman" w:hAnsi="Times New Roman" w:cs="Times New Roman"/>
+              </w:rPr>
+            </w:pPr>
+            <w:r>
+              <w:rPr>
+                <w:rFonts w:ascii="Times New Roman" w:hAnsi="Times New Roman" w:cs="Times New Roman"/>
+              </w:rPr>
+              <w:lastRenderedPageBreak/>
               <w:t>I. Va chạm bởi xe cơ giới hoặc động vật</w:t>
             </w:r>
           </w:p>
           <w:p>
             <w:pPr>
-              <w:spacing w:before="60" w:after="60"/>
+              <w:spacing w:before="60" w:after="120"/>
               <w:rPr>
                 <w:rFonts w:ascii="Times New Roman" w:hAnsi="Times New Roman" w:cs="Times New Roman"/>
               </w:rPr>
@@ -1412,17 +1453,25 @@
     <w:tbl>
       <w:tblPr>
         <w:tblStyle w:val="TableGrid"/>
-        <w:tblW w:w="0" w:type="auto"/>
+        <w:tblW w:w="10173" w:type="dxa"/>
+        <w:tblBorders>
+          <w:top w:val="none" w:sz="0" w:space="0" w:color="auto"/>
+          <w:left w:val="none" w:sz="0" w:space="0" w:color="auto"/>
+          <w:bottom w:val="none" w:sz="0" w:space="0" w:color="auto"/>
+          <w:right w:val="none" w:sz="0" w:space="0" w:color="auto"/>
+          <w:insideH w:val="none" w:sz="0" w:space="0" w:color="auto"/>
+          <w:insideV w:val="none" w:sz="0" w:space="0" w:color="auto"/>
+        </w:tblBorders>
         <w:tblLook w:val="04A0" w:firstRow="1" w:lastRow="0" w:firstColumn="1" w:lastColumn="0" w:noHBand="0" w:noVBand="1"/>
       </w:tblPr>
       <w:tblGrid>
-        <w:gridCol w:w="2660"/>
-        <w:gridCol w:w="7244"/>
+        <w:gridCol w:w="2943"/>
+        <w:gridCol w:w="7230"/>
       </w:tblGrid>
       <w:tr>
         <w:tc>
           <w:tcPr>
-            <w:tcW w:w="2660" w:type="dxa"/>
+            <w:tcW w:w="2943" w:type="dxa"/>
           </w:tcPr>
           <w:p>
             <w:pPr>
@@ -1435,14 +1484,13 @@
               <w:rPr>
                 <w:rFonts w:ascii="Times New Roman" w:hAnsi="Times New Roman" w:cs="Times New Roman"/>
               </w:rPr>
-              <w:lastRenderedPageBreak/>
               <w:t>Mức khấu trừ:</w:t>
             </w:r>
           </w:p>
         </w:tc>
         <w:tc>
           <w:tcPr>
-            <w:tcW w:w="7244" w:type="dxa"/>
+            <w:tcW w:w="7230" w:type="dxa"/>
           </w:tcPr>
           <w:p>
             <w:pPr>
@@ -1471,13 +1519,7 @@
               <w:rPr>
                 <w:rFonts w:ascii="Times New Roman" w:hAnsi="Times New Roman" w:cs="Times New Roman"/>
               </w:rPr>
-              <w:t>&lt;&lt;[FneDeductible</w:t>
-            </w:r>
-            <w:r>
-              <w:rPr>
-                <w:rFonts w:ascii="Times New Roman" w:hAnsi="Times New Roman" w:cs="Times New Roman"/>
-              </w:rPr>
-              <w:t>]]&gt;&gt;</w:t>
+              <w:t>…</w:t>
             </w:r>
           </w:p>
           <w:p>
@@ -1508,10 +1550,510 @@
                 <w:rFonts w:ascii="Times New Roman" w:hAnsi="Times New Roman" w:cs="Times New Roman"/>
               </w:rPr>
               <w:tab/>
-              <w:t>&lt;&lt;[ArDeductible]]&gt;&gt;</w:t>
-            </w:r>
-            <w:bookmarkStart w:id="0" w:name="_GoBack"/>
-            <w:bookmarkEnd w:id="0"/>
+            </w:r>
+            <w:r>
+              <w:rPr>
+                <w:rFonts w:ascii="Times New Roman" w:hAnsi="Times New Roman" w:cs="Times New Roman"/>
+              </w:rPr>
+              <w:t>…</w:t>
+            </w:r>
+          </w:p>
+        </w:tc>
+      </w:tr>
+      <w:tr>
+        <w:tc>
+          <w:tcPr>
+            <w:tcW w:w="2943" w:type="dxa"/>
+          </w:tcPr>
+          <w:p>
+            <w:pPr>
+              <w:spacing w:before="60" w:after="60"/>
+              <w:rPr>
+                <w:rFonts w:ascii="Times New Roman" w:hAnsi="Times New Roman" w:cs="Times New Roman"/>
+              </w:rPr>
+            </w:pPr>
+            <w:r>
+              <w:rPr>
+                <w:rFonts w:ascii="Times New Roman" w:hAnsi="Times New Roman" w:cs="Times New Roman"/>
+              </w:rPr>
+              <w:t xml:space="preserve">Tỷ lệ phí rủi ro cháy </w:t>
+            </w:r>
+            <w:r>
+              <w:rPr>
+                <w:rFonts w:ascii="Times New Roman" w:hAnsi="Times New Roman" w:cs="Times New Roman"/>
+              </w:rPr>
+              <w:t>n</w:t>
+            </w:r>
+            <w:r>
+              <w:rPr>
+                <w:rFonts w:ascii="Times New Roman" w:hAnsi="Times New Roman" w:cs="Times New Roman"/>
+              </w:rPr>
+              <w:t>ổ/năm</w:t>
+            </w:r>
+            <w:r>
+              <w:rPr>
+                <w:rFonts w:ascii="Times New Roman" w:hAnsi="Times New Roman" w:cs="Times New Roman"/>
+              </w:rPr>
+              <w:t>:</w:t>
+            </w:r>
+          </w:p>
+        </w:tc>
+        <w:tc>
+          <w:tcPr>
+            <w:tcW w:w="7230" w:type="dxa"/>
+          </w:tcPr>
+          <w:p>
+            <w:pPr>
+              <w:spacing w:before="60" w:after="60"/>
+              <w:rPr>
+                <w:rFonts w:ascii="Times New Roman" w:hAnsi="Times New Roman" w:cs="Times New Roman"/>
+              </w:rPr>
+            </w:pPr>
+            <w:r>
+              <w:rPr>
+                <w:rFonts w:ascii="Times New Roman" w:hAnsi="Times New Roman" w:cs="Times New Roman"/>
+              </w:rPr>
+              <w:t>…</w:t>
+            </w:r>
+          </w:p>
+        </w:tc>
+      </w:tr>
+      <w:tr>
+        <w:tc>
+          <w:tcPr>
+            <w:tcW w:w="2943" w:type="dxa"/>
+          </w:tcPr>
+          <w:p>
+            <w:pPr>
+              <w:spacing w:before="60" w:after="60"/>
+              <w:rPr>
+                <w:rFonts w:ascii="Times New Roman" w:hAnsi="Times New Roman" w:cs="Times New Roman"/>
+              </w:rPr>
+            </w:pPr>
+            <w:r>
+              <w:rPr>
+                <w:rFonts w:ascii="Times New Roman" w:hAnsi="Times New Roman" w:cs="Times New Roman"/>
+              </w:rPr>
+              <w:t xml:space="preserve">Tỷ lệ phí rủi ro </w:t>
+            </w:r>
+            <w:r>
+              <w:rPr>
+                <w:rFonts w:ascii="Times New Roman" w:hAnsi="Times New Roman" w:cs="Times New Roman"/>
+              </w:rPr>
+              <w:t>bổ sung</w:t>
+            </w:r>
+            <w:r>
+              <w:rPr>
+                <w:rFonts w:ascii="Times New Roman" w:hAnsi="Times New Roman" w:cs="Times New Roman"/>
+              </w:rPr>
+              <w:t>/năm:</w:t>
+            </w:r>
+          </w:p>
+        </w:tc>
+        <w:tc>
+          <w:tcPr>
+            <w:tcW w:w="7230" w:type="dxa"/>
+          </w:tcPr>
+          <w:p>
+            <w:pPr>
+              <w:spacing w:before="60" w:after="60"/>
+              <w:ind w:left="34" w:hanging="34"/>
+              <w:rPr>
+                <w:rFonts w:ascii="Times New Roman" w:hAnsi="Times New Roman" w:cs="Times New Roman"/>
+              </w:rPr>
+            </w:pPr>
+            <w:r>
+              <w:rPr>
+                <w:rFonts w:ascii="Times New Roman" w:hAnsi="Times New Roman" w:cs="Times New Roman"/>
+              </w:rPr>
+              <w:t>…</w:t>
+            </w:r>
+          </w:p>
+        </w:tc>
+      </w:tr>
+      <w:tr>
+        <w:tc>
+          <w:tcPr>
+            <w:tcW w:w="2943" w:type="dxa"/>
+          </w:tcPr>
+          <w:p>
+            <w:pPr>
+              <w:spacing w:before="60" w:after="60"/>
+              <w:rPr>
+                <w:rFonts w:ascii="Times New Roman" w:hAnsi="Times New Roman" w:cs="Times New Roman"/>
+              </w:rPr>
+            </w:pPr>
+            <w:r>
+              <w:rPr>
+                <w:rFonts w:ascii="Times New Roman" w:hAnsi="Times New Roman" w:cs="Times New Roman"/>
+              </w:rPr>
+              <w:t>Điều kiện &amp; Điều khoản:</w:t>
+            </w:r>
+          </w:p>
+        </w:tc>
+        <w:tc>
+          <w:tcPr>
+            <w:tcW w:w="7230" w:type="dxa"/>
+          </w:tcPr>
+          <w:p>
+            <w:pPr>
+              <w:spacing w:before="60" w:after="60"/>
+              <w:rPr>
+                <w:rFonts w:ascii="Times New Roman" w:hAnsi="Times New Roman" w:cs="Times New Roman"/>
+              </w:rPr>
+            </w:pPr>
+            <w:r>
+              <w:rPr>
+                <w:rFonts w:ascii="Times New Roman" w:hAnsi="Times New Roman" w:cs="Times New Roman"/>
+              </w:rPr>
+              <w:t>“</w:t>
+            </w:r>
+            <w:r>
+              <w:rPr>
+                <w:rFonts w:ascii="Times New Roman" w:hAnsi="Times New Roman" w:cs="Times New Roman"/>
+              </w:rPr>
+              <w:t>&lt;&lt;[</w:t>
+            </w:r>
+            <w:r>
+              <w:rPr>
+                <w:rFonts w:ascii="Times New Roman" w:hAnsi="Times New Roman" w:cs="Times New Roman"/>
+              </w:rPr>
+              <w:t>decree]&gt;&gt;”</w:t>
+            </w:r>
+          </w:p>
+        </w:tc>
+      </w:tr>
+      <w:tr>
+        <w:tc>
+          <w:tcPr>
+            <w:tcW w:w="2943" w:type="dxa"/>
+          </w:tcPr>
+          <w:p>
+            <w:pPr>
+              <w:spacing w:before="60" w:after="60"/>
+              <w:rPr>
+                <w:rFonts w:ascii="Times New Roman" w:hAnsi="Times New Roman" w:cs="Times New Roman"/>
+                <w:b/>
+              </w:rPr>
+            </w:pPr>
+            <w:r>
+              <w:rPr>
+                <w:rFonts w:ascii="Times New Roman" w:hAnsi="Times New Roman" w:cs="Times New Roman"/>
+                <w:b/>
+              </w:rPr>
+              <w:t>Điều khoản bổ sung:</w:t>
+            </w:r>
+          </w:p>
+        </w:tc>
+        <w:tc>
+          <w:tcPr>
+            <w:tcW w:w="7230" w:type="dxa"/>
+          </w:tcPr>
+          <w:p>
+            <w:pPr>
+              <w:spacing w:before="60" w:after="60"/>
+              <w:rPr>
+                <w:rFonts w:ascii="Times New Roman" w:hAnsi="Times New Roman" w:cs="Times New Roman"/>
+              </w:rPr>
+            </w:pPr>
+            <w:r>
+              <w:rPr>
+                <w:rFonts w:ascii="Times New Roman" w:hAnsi="Times New Roman" w:cs="Times New Roman"/>
+              </w:rPr>
+              <w:t xml:space="preserve">Các điều khoản </w:t>
+            </w:r>
+            <w:r>
+              <w:rPr>
+                <w:rFonts w:ascii="Times New Roman" w:hAnsi="Times New Roman" w:cs="Times New Roman"/>
+              </w:rPr>
+              <w:t>bổ sung sau được đính kèm và là một phần của đơn bảo hiểm.</w:t>
+            </w:r>
+          </w:p>
+        </w:tc>
+      </w:tr>
+    </w:tbl>
+    <w:p>
+      <w:pPr>
+        <w:spacing w:before="60" w:after="60" w:line="240" w:lineRule="auto"/>
+        <w:rPr>
+          <w:rFonts w:ascii="Times New Roman" w:hAnsi="Times New Roman" w:cs="Times New Roman"/>
+          <w:b/>
+        </w:rPr>
+      </w:pPr>
+      <w:r>
+        <w:rPr>
+          <w:rFonts w:ascii="Times New Roman" w:hAnsi="Times New Roman" w:cs="Times New Roman"/>
+          <w:b/>
+        </w:rPr>
+        <w:t>Điều khoản chung</w:t>
+      </w:r>
+    </w:p>
+    <w:tbl>
+      <w:tblPr>
+        <w:tblStyle w:val="TableGrid"/>
+        <w:tblW w:w="0" w:type="auto"/>
+        <w:tblLook w:val="04A0" w:firstRow="1" w:lastRow="0" w:firstColumn="1" w:lastColumn="0" w:noHBand="0" w:noVBand="1"/>
+      </w:tblPr>
+      <w:tblGrid>
+        <w:gridCol w:w="959"/>
+        <w:gridCol w:w="6095"/>
+        <w:gridCol w:w="3133"/>
+      </w:tblGrid>
+      <w:tr>
+        <w:tc>
+          <w:tcPr>
+            <w:tcW w:w="959" w:type="dxa"/>
+          </w:tcPr>
+          <w:p>
+            <w:pPr>
+              <w:spacing w:before="60" w:after="60"/>
+              <w:jc w:val="center"/>
+              <w:rPr>
+                <w:rFonts w:ascii="Times New Roman" w:hAnsi="Times New Roman" w:cs="Times New Roman"/>
+                <w:b/>
+              </w:rPr>
+            </w:pPr>
+            <w:r>
+              <w:rPr>
+                <w:rFonts w:ascii="Times New Roman" w:hAnsi="Times New Roman" w:cs="Times New Roman"/>
+                <w:b/>
+              </w:rPr>
+              <w:t>STT</w:t>
+            </w:r>
+          </w:p>
+        </w:tc>
+        <w:tc>
+          <w:tcPr>
+            <w:tcW w:w="6095" w:type="dxa"/>
+          </w:tcPr>
+          <w:p>
+            <w:pPr>
+              <w:spacing w:before="60" w:after="60"/>
+              <w:jc w:val="center"/>
+              <w:rPr>
+                <w:rFonts w:ascii="Times New Roman" w:hAnsi="Times New Roman" w:cs="Times New Roman"/>
+                <w:b/>
+              </w:rPr>
+            </w:pPr>
+            <w:r>
+              <w:rPr>
+                <w:rFonts w:ascii="Times New Roman" w:hAnsi="Times New Roman" w:cs="Times New Roman"/>
+                <w:b/>
+              </w:rPr>
+              <w:t>Điều khoản bổ sung</w:t>
+            </w:r>
+          </w:p>
+        </w:tc>
+        <w:tc>
+          <w:tcPr>
+            <w:tcW w:w="3133" w:type="dxa"/>
+          </w:tcPr>
+          <w:p>
+            <w:pPr>
+              <w:spacing w:before="60" w:after="60"/>
+              <w:jc w:val="center"/>
+              <w:rPr>
+                <w:rFonts w:ascii="Times New Roman" w:hAnsi="Times New Roman" w:cs="Times New Roman"/>
+                <w:b/>
+              </w:rPr>
+            </w:pPr>
+            <w:r>
+              <w:rPr>
+                <w:rFonts w:ascii="Times New Roman" w:hAnsi="Times New Roman" w:cs="Times New Roman"/>
+                <w:b/>
+              </w:rPr>
+              <w:t>Hạn mức phụ</w:t>
+            </w:r>
+          </w:p>
+        </w:tc>
+      </w:tr>
+    </w:tbl>
+    <w:p>
+      <w:pPr>
+        <w:spacing w:before="60" w:after="60" w:line="240" w:lineRule="auto"/>
+        <w:rPr>
+          <w:rFonts w:ascii="Times New Roman" w:hAnsi="Times New Roman" w:cs="Times New Roman"/>
+          <w:b/>
+        </w:rPr>
+      </w:pPr>
+      <w:r>
+        <w:rPr>
+          <w:rFonts w:ascii="Times New Roman" w:hAnsi="Times New Roman" w:cs="Times New Roman"/>
+          <w:b/>
+        </w:rPr>
+        <w:t>Thiệt hại vật chất</w:t>
+      </w:r>
+    </w:p>
+    <w:tbl>
+      <w:tblPr>
+        <w:tblStyle w:val="TableGrid"/>
+        <w:tblW w:w="0" w:type="auto"/>
+        <w:tblLook w:val="04A0" w:firstRow="1" w:lastRow="0" w:firstColumn="1" w:lastColumn="0" w:noHBand="0" w:noVBand="1"/>
+      </w:tblPr>
+      <w:tblGrid>
+        <w:gridCol w:w="959"/>
+        <w:gridCol w:w="6095"/>
+        <w:gridCol w:w="3133"/>
+      </w:tblGrid>
+      <w:tr>
+        <w:tc>
+          <w:tcPr>
+            <w:tcW w:w="959" w:type="dxa"/>
+          </w:tcPr>
+          <w:p>
+            <w:pPr>
+              <w:spacing w:before="60" w:after="60"/>
+              <w:jc w:val="center"/>
+              <w:rPr>
+                <w:rFonts w:ascii="Times New Roman" w:hAnsi="Times New Roman" w:cs="Times New Roman"/>
+                <w:b/>
+              </w:rPr>
+            </w:pPr>
+            <w:r>
+              <w:rPr>
+                <w:rFonts w:ascii="Times New Roman" w:hAnsi="Times New Roman" w:cs="Times New Roman"/>
+                <w:b/>
+              </w:rPr>
+              <w:t>STT</w:t>
+            </w:r>
+          </w:p>
+        </w:tc>
+        <w:tc>
+          <w:tcPr>
+            <w:tcW w:w="6095" w:type="dxa"/>
+          </w:tcPr>
+          <w:p>
+            <w:pPr>
+              <w:spacing w:before="60" w:after="60"/>
+              <w:jc w:val="center"/>
+              <w:rPr>
+                <w:rFonts w:ascii="Times New Roman" w:hAnsi="Times New Roman" w:cs="Times New Roman"/>
+                <w:b/>
+              </w:rPr>
+            </w:pPr>
+            <w:r>
+              <w:rPr>
+                <w:rFonts w:ascii="Times New Roman" w:hAnsi="Times New Roman" w:cs="Times New Roman"/>
+                <w:b/>
+              </w:rPr>
+              <w:t>Điều khoản bổ sung</w:t>
+            </w:r>
+          </w:p>
+        </w:tc>
+        <w:tc>
+          <w:tcPr>
+            <w:tcW w:w="3133" w:type="dxa"/>
+          </w:tcPr>
+          <w:p>
+            <w:pPr>
+              <w:spacing w:before="60" w:after="60"/>
+              <w:jc w:val="center"/>
+              <w:rPr>
+                <w:rFonts w:ascii="Times New Roman" w:hAnsi="Times New Roman" w:cs="Times New Roman"/>
+                <w:b/>
+              </w:rPr>
+            </w:pPr>
+            <w:r>
+              <w:rPr>
+                <w:rFonts w:ascii="Times New Roman" w:hAnsi="Times New Roman" w:cs="Times New Roman"/>
+                <w:b/>
+              </w:rPr>
+              <w:t>Hạn mức phụ</w:t>
+            </w:r>
+          </w:p>
+        </w:tc>
+      </w:tr>
+    </w:tbl>
+    <w:p>
+      <w:pPr>
+        <w:spacing w:before="60" w:after="60" w:line="240" w:lineRule="auto"/>
+        <w:rPr>
+          <w:rFonts w:ascii="Times New Roman" w:hAnsi="Times New Roman" w:cs="Times New Roman"/>
+        </w:rPr>
+      </w:pPr>
+    </w:p>
+    <w:p>
+      <w:pPr>
+        <w:spacing w:before="60" w:after="60" w:line="240" w:lineRule="auto"/>
+        <w:rPr>
+          <w:rFonts w:ascii="Times New Roman" w:hAnsi="Times New Roman" w:cs="Times New Roman"/>
+        </w:rPr>
+      </w:pPr>
+      <w:r>
+        <w:rPr>
+          <w:rFonts w:ascii="Times New Roman" w:hAnsi="Times New Roman" w:cs="Times New Roman"/>
+        </w:rPr>
+        <w:t>Các điều kiện, điều khoản, quy tắc, cam kết, sửa đổi bổ sung, c</w:t>
+      </w:r>
+      <w:bookmarkStart w:id="0" w:name="_GoBack"/>
+      <w:bookmarkEnd w:id="0"/>
+      <w:r>
+        <w:rPr>
+          <w:rFonts w:ascii="Times New Roman" w:hAnsi="Times New Roman" w:cs="Times New Roman"/>
+        </w:rPr>
+        <w:t>ác giấy yêu cầu bảo hiểm, giấy yêu cầu sửa đổi bổ sung đính kèm là bộ phận cấu thành và không thể tách rời với đơn bảo hiểm này.</w:t>
+      </w:r>
+    </w:p>
+    <w:p>
+      <w:pPr>
+        <w:spacing w:before="60" w:after="60" w:line="240" w:lineRule="auto"/>
+        <w:rPr>
+          <w:rFonts w:ascii="Times New Roman" w:hAnsi="Times New Roman" w:cs="Times New Roman"/>
+        </w:rPr>
+      </w:pPr>
+    </w:p>
+    <w:tbl>
+      <w:tblPr>
+        <w:tblStyle w:val="TableGrid"/>
+        <w:tblW w:w="0" w:type="auto"/>
+        <w:tblBorders>
+          <w:top w:val="none" w:sz="0" w:space="0" w:color="auto"/>
+          <w:left w:val="none" w:sz="0" w:space="0" w:color="auto"/>
+          <w:bottom w:val="none" w:sz="0" w:space="0" w:color="auto"/>
+          <w:right w:val="none" w:sz="0" w:space="0" w:color="auto"/>
+          <w:insideH w:val="none" w:sz="0" w:space="0" w:color="auto"/>
+          <w:insideV w:val="none" w:sz="0" w:space="0" w:color="auto"/>
+        </w:tblBorders>
+        <w:tblLook w:val="04A0" w:firstRow="1" w:lastRow="0" w:firstColumn="1" w:lastColumn="0" w:noHBand="0" w:noVBand="1"/>
+      </w:tblPr>
+      <w:tblGrid>
+        <w:gridCol w:w="5093"/>
+        <w:gridCol w:w="5094"/>
+      </w:tblGrid>
+      <w:tr>
+        <w:tc>
+          <w:tcPr>
+            <w:tcW w:w="5093" w:type="dxa"/>
+          </w:tcPr>
+          <w:p>
+            <w:pPr>
+              <w:spacing w:before="60" w:after="60"/>
+              <w:rPr>
+                <w:rFonts w:ascii="Times New Roman" w:hAnsi="Times New Roman" w:cs="Times New Roman"/>
+              </w:rPr>
+            </w:pPr>
+          </w:p>
+        </w:tc>
+        <w:tc>
+          <w:tcPr>
+            <w:tcW w:w="5094" w:type="dxa"/>
+          </w:tcPr>
+          <w:p>
+            <w:pPr>
+              <w:spacing w:before="60" w:after="60"/>
+              <w:jc w:val="center"/>
+              <w:rPr>
+                <w:rFonts w:ascii="Times New Roman" w:hAnsi="Times New Roman" w:cs="Times New Roman"/>
+                <w:b/>
+              </w:rPr>
+            </w:pPr>
+            <w:r>
+              <w:rPr>
+                <w:rFonts w:ascii="Times New Roman" w:hAnsi="Times New Roman" w:cs="Times New Roman"/>
+                <w:b/>
+              </w:rPr>
+              <w:t>CÔNG TY BẢO VIỆT HẢI PHÒNG</w:t>
+            </w:r>
           </w:p>
         </w:tc>
       </w:tr>
@@ -1526,7 +2068,7 @@
     </w:p>
     <w:sectPr>
       <w:pgSz w:w="12240" w:h="15840"/>
-      <w:pgMar w:top="851" w:right="1134" w:bottom="567" w:left="1418" w:header="720" w:footer="720" w:gutter="0"/>
+      <w:pgMar w:top="851" w:right="851" w:bottom="567" w:left="1418" w:header="720" w:footer="720" w:gutter="0"/>
       <w:cols w:space="720"/>
       <w:docGrid w:linePitch="360"/>
     </w:sectPr>

</xml_diff>

<commit_message>
export to Docx feature first step okay
</commit_message>
<xml_diff>
--- a/Template/PropertyQuotationTemplate.docx
+++ b/Template/PropertyQuotationTemplate.docx
@@ -1,6 +1,6 @@
 
 <file path=word/document.xml><?xml version="1.0" encoding="utf-8"?>
-<w:document xmlns:wpc="http://schemas.microsoft.com/office/word/2010/wordprocessingCanvas" xmlns:mc="http://schemas.openxmlformats.org/markup-compatibility/2006" xmlns:o="urn:schemas-microsoft-com:office:office" xmlns:r="http://schemas.openxmlformats.org/officeDocument/2006/relationships" xmlns:m="http://schemas.openxmlformats.org/officeDocument/2006/math" xmlns:v="urn:schemas-microsoft-com:vml" xmlns:wp14="http://schemas.microsoft.com/office/word/2010/wordprocessingDrawing" xmlns:wp="http://schemas.openxmlformats.org/drawingml/2006/wordprocessingDrawing" xmlns:w10="urn:schemas-microsoft-com:office:word" xmlns:w="http://schemas.openxmlformats.org/wordprocessingml/2006/main" xmlns:w14="http://schemas.microsoft.com/office/word/2010/wordml" xmlns:wpg="http://schemas.microsoft.com/office/word/2010/wordprocessingGroup" xmlns:wpi="http://schemas.microsoft.com/office/word/2010/wordprocessingInk" xmlns:wne="http://schemas.microsoft.com/office/word/2006/wordml" xmlns:wps="http://schemas.microsoft.com/office/word/2010/wordprocessingShape" mc:Ignorable="w14 wp14">
+<w:document xmlns:wpc="http://schemas.microsoft.com/office/word/2010/wordprocessingCanvas" xmlns:cx="http://schemas.microsoft.com/office/drawing/2014/chartex" xmlns:cx1="http://schemas.microsoft.com/office/drawing/2015/9/8/chartex" xmlns:cx2="http://schemas.microsoft.com/office/drawing/2015/10/21/chartex" xmlns:cx3="http://schemas.microsoft.com/office/drawing/2016/5/9/chartex" xmlns:cx4="http://schemas.microsoft.com/office/drawing/2016/5/10/chartex" xmlns:cx5="http://schemas.microsoft.com/office/drawing/2016/5/11/chartex" xmlns:cx6="http://schemas.microsoft.com/office/drawing/2016/5/12/chartex" xmlns:cx7="http://schemas.microsoft.com/office/drawing/2016/5/13/chartex" xmlns:cx8="http://schemas.microsoft.com/office/drawing/2016/5/14/chartex" xmlns:mc="http://schemas.openxmlformats.org/markup-compatibility/2006" xmlns:aink="http://schemas.microsoft.com/office/drawing/2016/ink" xmlns:am3d="http://schemas.microsoft.com/office/drawing/2017/model3d" xmlns:o="urn:schemas-microsoft-com:office:office" xmlns:oel="http://schemas.microsoft.com/office/2019/extlst" xmlns:r="http://schemas.openxmlformats.org/officeDocument/2006/relationships" xmlns:m="http://schemas.openxmlformats.org/officeDocument/2006/math" xmlns:v="urn:schemas-microsoft-com:vml" xmlns:wp14="http://schemas.microsoft.com/office/word/2010/wordprocessingDrawing" xmlns:wp="http://schemas.openxmlformats.org/drawingml/2006/wordprocessingDrawing" xmlns:w10="urn:schemas-microsoft-com:office:word" xmlns:w="http://schemas.openxmlformats.org/wordprocessingml/2006/main" xmlns:w14="http://schemas.microsoft.com/office/word/2010/wordml" xmlns:w15="http://schemas.microsoft.com/office/word/2012/wordml" xmlns:w16cex="http://schemas.microsoft.com/office/word/2018/wordml/cex" xmlns:w16cid="http://schemas.microsoft.com/office/word/2016/wordml/cid" xmlns:w16="http://schemas.microsoft.com/office/word/2018/wordml" xmlns:w16sdtdh="http://schemas.microsoft.com/office/word/2020/wordml/sdtdatahash" xmlns:w16se="http://schemas.microsoft.com/office/word/2015/wordml/symex" xmlns:wpg="http://schemas.microsoft.com/office/word/2010/wordprocessingGroup" xmlns:wpi="http://schemas.microsoft.com/office/word/2010/wordprocessingInk" xmlns:wne="http://schemas.microsoft.com/office/word/2006/wordml" xmlns:wps="http://schemas.microsoft.com/office/word/2010/wordprocessingShape" mc:Ignorable="w14 w15 w16se w16cid w16 w16cex w16sdtdh wp14">
   <w:body>
     <w:tbl>
       <w:tblPr>
@@ -577,7 +577,19 @@
               <w:rPr>
                 <w:rFonts w:ascii="Times New Roman" w:hAnsi="Times New Roman" w:cs="Times New Roman"/>
               </w:rPr>
-              <w:t>&lt;&lt;[customer.Code]&gt;&gt;</w:t>
+              <w:t>&lt;&lt;[customer.</w:t>
+            </w:r>
+            <w:r>
+              <w:rPr>
+                <w:rFonts w:ascii="Times New Roman" w:hAnsi="Times New Roman" w:cs="Times New Roman"/>
+              </w:rPr>
+              <w:t>Client</w:t>
+            </w:r>
+            <w:r>
+              <w:rPr>
+                <w:rFonts w:ascii="Times New Roman" w:hAnsi="Times New Roman" w:cs="Times New Roman"/>
+              </w:rPr>
+              <w:t>Code]&gt;&gt;</w:t>
             </w:r>
           </w:p>
         </w:tc>
@@ -677,7 +689,19 @@
               <w:rPr>
                 <w:rFonts w:ascii="Times New Roman" w:hAnsi="Times New Roman" w:cs="Times New Roman"/>
               </w:rPr>
-              <w:t>Bussiness</w:t>
+              <w:t>Bu</w:t>
+            </w:r>
+            <w:r>
+              <w:rPr>
+                <w:rFonts w:ascii="Times New Roman" w:hAnsi="Times New Roman" w:cs="Times New Roman"/>
+              </w:rPr>
+              <w:t>s</w:t>
+            </w:r>
+            <w:r>
+              <w:rPr>
+                <w:rFonts w:ascii="Times New Roman" w:hAnsi="Times New Roman" w:cs="Times New Roman"/>
+              </w:rPr>
+              <w:t>iness</w:t>
             </w:r>
             <w:r>
               <w:rPr>
@@ -1983,15 +2007,7 @@
         <w:rPr>
           <w:rFonts w:ascii="Times New Roman" w:hAnsi="Times New Roman" w:cs="Times New Roman"/>
         </w:rPr>
-        <w:t>Các điều kiện, điều khoản, quy tắc, cam kết, sửa đổi bổ sung, c</w:t>
-      </w:r>
-      <w:bookmarkStart w:id="0" w:name="_GoBack"/>
-      <w:bookmarkEnd w:id="0"/>
-      <w:r>
-        <w:rPr>
-          <w:rFonts w:ascii="Times New Roman" w:hAnsi="Times New Roman" w:cs="Times New Roman"/>
-        </w:rPr>
-        <w:t>ác giấy yêu cầu bảo hiểm, giấy yêu cầu sửa đổi bổ sung đính kèm là bộ phận cấu thành và không thể tách rời với đơn bảo hiểm này.</w:t>
+        <w:t>Các điều kiện, điều khoản, quy tắc, cam kết, sửa đổi bổ sung, các giấy yêu cầu bảo hiểm, giấy yêu cầu sửa đổi bổ sung đính kèm là bộ phận cấu thành và không thể tách rời với đơn bảo hiểm này.</w:t>
       </w:r>
     </w:p>
     <w:p>
@@ -2077,7 +2093,7 @@
 </file>
 
 <file path=word/styles.xml><?xml version="1.0" encoding="utf-8"?>
-<w:styles xmlns:mc="http://schemas.openxmlformats.org/markup-compatibility/2006" xmlns:r="http://schemas.openxmlformats.org/officeDocument/2006/relationships" xmlns:w="http://schemas.openxmlformats.org/wordprocessingml/2006/main" xmlns:w14="http://schemas.microsoft.com/office/word/2010/wordml" mc:Ignorable="w14">
+<w:styles xmlns:mc="http://schemas.openxmlformats.org/markup-compatibility/2006" xmlns:r="http://schemas.openxmlformats.org/officeDocument/2006/relationships" xmlns:w="http://schemas.openxmlformats.org/wordprocessingml/2006/main" xmlns:w14="http://schemas.microsoft.com/office/word/2010/wordml" xmlns:w15="http://schemas.microsoft.com/office/word/2012/wordml" xmlns:w16cex="http://schemas.microsoft.com/office/word/2018/wordml/cex" xmlns:w16cid="http://schemas.microsoft.com/office/word/2016/wordml/cid" xmlns:w16="http://schemas.microsoft.com/office/word/2018/wordml" xmlns:w16sdtdh="http://schemas.microsoft.com/office/word/2020/wordml/sdtdatahash" xmlns:w16se="http://schemas.microsoft.com/office/word/2015/wordml/symex" mc:Ignorable="w14 w15 w16se w16cid w16 w16cex w16sdtdh">
   <w:docDefaults>
     <w:rPrDefault>
       <w:rPr>
@@ -2093,144 +2109,383 @@
       </w:pPr>
     </w:pPrDefault>
   </w:docDefaults>
-  <w:latentStyles w:defLockedState="0" w:defUIPriority="99" w:defSemiHidden="1" w:defUnhideWhenUsed="1" w:defQFormat="0" w:count="267">
-    <w:lsdException w:name="Normal" w:semiHidden="0" w:uiPriority="0" w:unhideWhenUsed="0" w:qFormat="1"/>
-    <w:lsdException w:name="heading 1" w:semiHidden="0" w:uiPriority="9" w:unhideWhenUsed="0" w:qFormat="1"/>
-    <w:lsdException w:name="heading 2" w:uiPriority="9" w:qFormat="1"/>
-    <w:lsdException w:name="heading 3" w:uiPriority="9" w:qFormat="1"/>
-    <w:lsdException w:name="heading 4" w:uiPriority="9" w:qFormat="1"/>
-    <w:lsdException w:name="heading 5" w:uiPriority="9" w:qFormat="1"/>
-    <w:lsdException w:name="heading 6" w:uiPriority="9" w:qFormat="1"/>
-    <w:lsdException w:name="heading 7" w:uiPriority="9" w:qFormat="1"/>
-    <w:lsdException w:name="heading 8" w:uiPriority="9" w:qFormat="1"/>
-    <w:lsdException w:name="heading 9" w:uiPriority="9" w:qFormat="1"/>
-    <w:lsdException w:name="toc 1" w:uiPriority="39"/>
-    <w:lsdException w:name="toc 2" w:uiPriority="39"/>
-    <w:lsdException w:name="toc 3" w:uiPriority="39"/>
-    <w:lsdException w:name="toc 4" w:uiPriority="39"/>
-    <w:lsdException w:name="toc 5" w:uiPriority="39"/>
-    <w:lsdException w:name="toc 6" w:uiPriority="39"/>
-    <w:lsdException w:name="toc 7" w:uiPriority="39"/>
-    <w:lsdException w:name="toc 8" w:uiPriority="39"/>
-    <w:lsdException w:name="toc 9" w:uiPriority="39"/>
-    <w:lsdException w:name="caption" w:uiPriority="35" w:qFormat="1"/>
-    <w:lsdException w:name="Title" w:semiHidden="0" w:uiPriority="10" w:unhideWhenUsed="0" w:qFormat="1"/>
-    <w:lsdException w:name="Default Paragraph Font" w:uiPriority="1"/>
-    <w:lsdException w:name="Subtitle" w:semiHidden="0" w:uiPriority="11" w:unhideWhenUsed="0" w:qFormat="1"/>
-    <w:lsdException w:name="Strong" w:semiHidden="0" w:uiPriority="22" w:unhideWhenUsed="0" w:qFormat="1"/>
-    <w:lsdException w:name="Emphasis" w:semiHidden="0" w:uiPriority="20" w:unhideWhenUsed="0" w:qFormat="1"/>
-    <w:lsdException w:name="Table Grid" w:semiHidden="0" w:uiPriority="59" w:unhideWhenUsed="0"/>
-    <w:lsdException w:name="Placeholder Text" w:unhideWhenUsed="0"/>
-    <w:lsdException w:name="No Spacing" w:semiHidden="0" w:uiPriority="1" w:unhideWhenUsed="0" w:qFormat="1"/>
-    <w:lsdException w:name="Light Shading" w:semiHidden="0" w:uiPriority="60" w:unhideWhenUsed="0"/>
-    <w:lsdException w:name="Light List" w:semiHidden="0" w:uiPriority="61" w:unhideWhenUsed="0"/>
-    <w:lsdException w:name="Light Grid" w:semiHidden="0" w:uiPriority="62" w:unhideWhenUsed="0"/>
-    <w:lsdException w:name="Medium Shading 1" w:semiHidden="0" w:uiPriority="63" w:unhideWhenUsed="0"/>
-    <w:lsdException w:name="Medium Shading 2" w:semiHidden="0" w:uiPriority="64" w:unhideWhenUsed="0"/>
-    <w:lsdException w:name="Medium List 1" w:semiHidden="0" w:uiPriority="65" w:unhideWhenUsed="0"/>
-    <w:lsdException w:name="Medium List 2" w:semiHidden="0" w:uiPriority="66" w:unhideWhenUsed="0"/>
-    <w:lsdException w:name="Medium Grid 1" w:semiHidden="0" w:uiPriority="67" w:unhideWhenUsed="0"/>
-    <w:lsdException w:name="Medium Grid 2" w:semiHidden="0" w:uiPriority="68" w:unhideWhenUsed="0"/>
-    <w:lsdException w:name="Medium Grid 3" w:semiHidden="0" w:uiPriority="69" w:unhideWhenUsed="0"/>
-    <w:lsdException w:name="Dark List" w:semiHidden="0" w:uiPriority="70" w:unhideWhenUsed="0"/>
-    <w:lsdException w:name="Colorful Shading" w:semiHidden="0" w:uiPriority="71" w:unhideWhenUsed="0"/>
-    <w:lsdException w:name="Colorful List" w:semiHidden="0" w:uiPriority="72" w:unhideWhenUsed="0"/>
-    <w:lsdException w:name="Colorful Grid" w:semiHidden="0" w:uiPriority="73" w:unhideWhenUsed="0"/>
-    <w:lsdException w:name="Light Shading Accent 1" w:semiHidden="0" w:uiPriority="60" w:unhideWhenUsed="0"/>
-    <w:lsdException w:name="Light List Accent 1" w:semiHidden="0" w:uiPriority="61" w:unhideWhenUsed="0"/>
-    <w:lsdException w:name="Light Grid Accent 1" w:semiHidden="0" w:uiPriority="62" w:unhideWhenUsed="0"/>
-    <w:lsdException w:name="Medium Shading 1 Accent 1" w:semiHidden="0" w:uiPriority="63" w:unhideWhenUsed="0"/>
-    <w:lsdException w:name="Medium Shading 2 Accent 1" w:semiHidden="0" w:uiPriority="64" w:unhideWhenUsed="0"/>
-    <w:lsdException w:name="Medium List 1 Accent 1" w:semiHidden="0" w:uiPriority="65" w:unhideWhenUsed="0"/>
-    <w:lsdException w:name="Revision" w:unhideWhenUsed="0"/>
-    <w:lsdException w:name="List Paragraph" w:semiHidden="0" w:uiPriority="34" w:unhideWhenUsed="0" w:qFormat="1"/>
-    <w:lsdException w:name="Quote" w:semiHidden="0" w:uiPriority="29" w:unhideWhenUsed="0" w:qFormat="1"/>
-    <w:lsdException w:name="Intense Quote" w:semiHidden="0" w:uiPriority="30" w:unhideWhenUsed="0" w:qFormat="1"/>
-    <w:lsdException w:name="Medium List 2 Accent 1" w:semiHidden="0" w:uiPriority="66" w:unhideWhenUsed="0"/>
-    <w:lsdException w:name="Medium Grid 1 Accent 1" w:semiHidden="0" w:uiPriority="67" w:unhideWhenUsed="0"/>
-    <w:lsdException w:name="Medium Grid 2 Accent 1" w:semiHidden="0" w:uiPriority="68" w:unhideWhenUsed="0"/>
-    <w:lsdException w:name="Medium Grid 3 Accent 1" w:semiHidden="0" w:uiPriority="69" w:unhideWhenUsed="0"/>
-    <w:lsdException w:name="Dark List Accent 1" w:semiHidden="0" w:uiPriority="70" w:unhideWhenUsed="0"/>
-    <w:lsdException w:name="Colorful Shading Accent 1" w:semiHidden="0" w:uiPriority="71" w:unhideWhenUsed="0"/>
-    <w:lsdException w:name="Colorful List Accent 1" w:semiHidden="0" w:uiPriority="72" w:unhideWhenUsed="0"/>
-    <w:lsdException w:name="Colorful Grid Accent 1" w:semiHidden="0" w:uiPriority="73" w:unhideWhenUsed="0"/>
-    <w:lsdException w:name="Light Shading Accent 2" w:semiHidden="0" w:uiPriority="60" w:unhideWhenUsed="0"/>
-    <w:lsdException w:name="Light List Accent 2" w:semiHidden="0" w:uiPriority="61" w:unhideWhenUsed="0"/>
-    <w:lsdException w:name="Light Grid Accent 2" w:semiHidden="0" w:uiPriority="62" w:unhideWhenUsed="0"/>
-    <w:lsdException w:name="Medium Shading 1 Accent 2" w:semiHidden="0" w:uiPriority="63" w:unhideWhenUsed="0"/>
-    <w:lsdException w:name="Medium Shading 2 Accent 2" w:semiHidden="0" w:uiPriority="64" w:unhideWhenUsed="0"/>
-    <w:lsdException w:name="Medium List 1 Accent 2" w:semiHidden="0" w:uiPriority="65" w:unhideWhenUsed="0"/>
-    <w:lsdException w:name="Medium List 2 Accent 2" w:semiHidden="0" w:uiPriority="66" w:unhideWhenUsed="0"/>
-    <w:lsdException w:name="Medium Grid 1 Accent 2" w:semiHidden="0" w:uiPriority="67" w:unhideWhenUsed="0"/>
-    <w:lsdException w:name="Medium Grid 2 Accent 2" w:semiHidden="0" w:uiPriority="68" w:unhideWhenUsed="0"/>
-    <w:lsdException w:name="Medium Grid 3 Accent 2" w:semiHidden="0" w:uiPriority="69" w:unhideWhenUsed="0"/>
-    <w:lsdException w:name="Dark List Accent 2" w:semiHidden="0" w:uiPriority="70" w:unhideWhenUsed="0"/>
-    <w:lsdException w:name="Colorful Shading Accent 2" w:semiHidden="0" w:uiPriority="71" w:unhideWhenUsed="0"/>
-    <w:lsdException w:name="Colorful List Accent 2" w:semiHidden="0" w:uiPriority="72" w:unhideWhenUsed="0"/>
-    <w:lsdException w:name="Colorful Grid Accent 2" w:semiHidden="0" w:uiPriority="73" w:unhideWhenUsed="0"/>
-    <w:lsdException w:name="Light Shading Accent 3" w:semiHidden="0" w:uiPriority="60" w:unhideWhenUsed="0"/>
-    <w:lsdException w:name="Light List Accent 3" w:semiHidden="0" w:uiPriority="61" w:unhideWhenUsed="0"/>
-    <w:lsdException w:name="Light Grid Accent 3" w:semiHidden="0" w:uiPriority="62" w:unhideWhenUsed="0"/>
-    <w:lsdException w:name="Medium Shading 1 Accent 3" w:semiHidden="0" w:uiPriority="63" w:unhideWhenUsed="0"/>
-    <w:lsdException w:name="Medium Shading 2 Accent 3" w:semiHidden="0" w:uiPriority="64" w:unhideWhenUsed="0"/>
-    <w:lsdException w:name="Medium List 1 Accent 3" w:semiHidden="0" w:uiPriority="65" w:unhideWhenUsed="0"/>
-    <w:lsdException w:name="Medium List 2 Accent 3" w:semiHidden="0" w:uiPriority="66" w:unhideWhenUsed="0"/>
-    <w:lsdException w:name="Medium Grid 1 Accent 3" w:semiHidden="0" w:uiPriority="67" w:unhideWhenUsed="0"/>
-    <w:lsdException w:name="Medium Grid 2 Accent 3" w:semiHidden="0" w:uiPriority="68" w:unhideWhenUsed="0"/>
-    <w:lsdException w:name="Medium Grid 3 Accent 3" w:semiHidden="0" w:uiPriority="69" w:unhideWhenUsed="0"/>
-    <w:lsdException w:name="Dark List Accent 3" w:semiHidden="0" w:uiPriority="70" w:unhideWhenUsed="0"/>
-    <w:lsdException w:name="Colorful Shading Accent 3" w:semiHidden="0" w:uiPriority="71" w:unhideWhenUsed="0"/>
-    <w:lsdException w:name="Colorful List Accent 3" w:semiHidden="0" w:uiPriority="72" w:unhideWhenUsed="0"/>
-    <w:lsdException w:name="Colorful Grid Accent 3" w:semiHidden="0" w:uiPriority="73" w:unhideWhenUsed="0"/>
-    <w:lsdException w:name="Light Shading Accent 4" w:semiHidden="0" w:uiPriority="60" w:unhideWhenUsed="0"/>
-    <w:lsdException w:name="Light List Accent 4" w:semiHidden="0" w:uiPriority="61" w:unhideWhenUsed="0"/>
-    <w:lsdException w:name="Light Grid Accent 4" w:semiHidden="0" w:uiPriority="62" w:unhideWhenUsed="0"/>
-    <w:lsdException w:name="Medium Shading 1 Accent 4" w:semiHidden="0" w:uiPriority="63" w:unhideWhenUsed="0"/>
-    <w:lsdException w:name="Medium Shading 2 Accent 4" w:semiHidden="0" w:uiPriority="64" w:unhideWhenUsed="0"/>
-    <w:lsdException w:name="Medium List 1 Accent 4" w:semiHidden="0" w:uiPriority="65" w:unhideWhenUsed="0"/>
-    <w:lsdException w:name="Medium List 2 Accent 4" w:semiHidden="0" w:uiPriority="66" w:unhideWhenUsed="0"/>
-    <w:lsdException w:name="Medium Grid 1 Accent 4" w:semiHidden="0" w:uiPriority="67" w:unhideWhenUsed="0"/>
-    <w:lsdException w:name="Medium Grid 2 Accent 4" w:semiHidden="0" w:uiPriority="68" w:unhideWhenUsed="0"/>
-    <w:lsdException w:name="Medium Grid 3 Accent 4" w:semiHidden="0" w:uiPriority="69" w:unhideWhenUsed="0"/>
-    <w:lsdException w:name="Dark List Accent 4" w:semiHidden="0" w:uiPriority="70" w:unhideWhenUsed="0"/>
-    <w:lsdException w:name="Colorful Shading Accent 4" w:semiHidden="0" w:uiPriority="71" w:unhideWhenUsed="0"/>
-    <w:lsdException w:name="Colorful List Accent 4" w:semiHidden="0" w:uiPriority="72" w:unhideWhenUsed="0"/>
-    <w:lsdException w:name="Colorful Grid Accent 4" w:semiHidden="0" w:uiPriority="73" w:unhideWhenUsed="0"/>
-    <w:lsdException w:name="Light Shading Accent 5" w:semiHidden="0" w:uiPriority="60" w:unhideWhenUsed="0"/>
-    <w:lsdException w:name="Light List Accent 5" w:semiHidden="0" w:uiPriority="61" w:unhideWhenUsed="0"/>
-    <w:lsdException w:name="Light Grid Accent 5" w:semiHidden="0" w:uiPriority="62" w:unhideWhenUsed="0"/>
-    <w:lsdException w:name="Medium Shading 1 Accent 5" w:semiHidden="0" w:uiPriority="63" w:unhideWhenUsed="0"/>
-    <w:lsdException w:name="Medium Shading 2 Accent 5" w:semiHidden="0" w:uiPriority="64" w:unhideWhenUsed="0"/>
-    <w:lsdException w:name="Medium List 1 Accent 5" w:semiHidden="0" w:uiPriority="65" w:unhideWhenUsed="0"/>
-    <w:lsdException w:name="Medium List 2 Accent 5" w:semiHidden="0" w:uiPriority="66" w:unhideWhenUsed="0"/>
-    <w:lsdException w:name="Medium Grid 1 Accent 5" w:semiHidden="0" w:uiPriority="67" w:unhideWhenUsed="0"/>
-    <w:lsdException w:name="Medium Grid 2 Accent 5" w:semiHidden="0" w:uiPriority="68" w:unhideWhenUsed="0"/>
-    <w:lsdException w:name="Medium Grid 3 Accent 5" w:semiHidden="0" w:uiPriority="69" w:unhideWhenUsed="0"/>
-    <w:lsdException w:name="Dark List Accent 5" w:semiHidden="0" w:uiPriority="70" w:unhideWhenUsed="0"/>
-    <w:lsdException w:name="Colorful Shading Accent 5" w:semiHidden="0" w:uiPriority="71" w:unhideWhenUsed="0"/>
-    <w:lsdException w:name="Colorful List Accent 5" w:semiHidden="0" w:uiPriority="72" w:unhideWhenUsed="0"/>
-    <w:lsdException w:name="Colorful Grid Accent 5" w:semiHidden="0" w:uiPriority="73" w:unhideWhenUsed="0"/>
-    <w:lsdException w:name="Light Shading Accent 6" w:semiHidden="0" w:uiPriority="60" w:unhideWhenUsed="0"/>
-    <w:lsdException w:name="Light List Accent 6" w:semiHidden="0" w:uiPriority="61" w:unhideWhenUsed="0"/>
-    <w:lsdException w:name="Light Grid Accent 6" w:semiHidden="0" w:uiPriority="62" w:unhideWhenUsed="0"/>
-    <w:lsdException w:name="Medium Shading 1 Accent 6" w:semiHidden="0" w:uiPriority="63" w:unhideWhenUsed="0"/>
-    <w:lsdException w:name="Medium Shading 2 Accent 6" w:semiHidden="0" w:uiPriority="64" w:unhideWhenUsed="0"/>
-    <w:lsdException w:name="Medium List 1 Accent 6" w:semiHidden="0" w:uiPriority="65" w:unhideWhenUsed="0"/>
-    <w:lsdException w:name="Medium List 2 Accent 6" w:semiHidden="0" w:uiPriority="66" w:unhideWhenUsed="0"/>
-    <w:lsdException w:name="Medium Grid 1 Accent 6" w:semiHidden="0" w:uiPriority="67" w:unhideWhenUsed="0"/>
-    <w:lsdException w:name="Medium Grid 2 Accent 6" w:semiHidden="0" w:uiPriority="68" w:unhideWhenUsed="0"/>
-    <w:lsdException w:name="Medium Grid 3 Accent 6" w:semiHidden="0" w:uiPriority="69" w:unhideWhenUsed="0"/>
-    <w:lsdException w:name="Dark List Accent 6" w:semiHidden="0" w:uiPriority="70" w:unhideWhenUsed="0"/>
-    <w:lsdException w:name="Colorful Shading Accent 6" w:semiHidden="0" w:uiPriority="71" w:unhideWhenUsed="0"/>
-    <w:lsdException w:name="Colorful List Accent 6" w:semiHidden="0" w:uiPriority="72" w:unhideWhenUsed="0"/>
-    <w:lsdException w:name="Colorful Grid Accent 6" w:semiHidden="0" w:uiPriority="73" w:unhideWhenUsed="0"/>
-    <w:lsdException w:name="Subtle Emphasis" w:semiHidden="0" w:uiPriority="19" w:unhideWhenUsed="0" w:qFormat="1"/>
-    <w:lsdException w:name="Intense Emphasis" w:semiHidden="0" w:uiPriority="21" w:unhideWhenUsed="0" w:qFormat="1"/>
-    <w:lsdException w:name="Subtle Reference" w:semiHidden="0" w:uiPriority="31" w:unhideWhenUsed="0" w:qFormat="1"/>
-    <w:lsdException w:name="Intense Reference" w:semiHidden="0" w:uiPriority="32" w:unhideWhenUsed="0" w:qFormat="1"/>
-    <w:lsdException w:name="Book Title" w:semiHidden="0" w:uiPriority="33" w:unhideWhenUsed="0" w:qFormat="1"/>
-    <w:lsdException w:name="Bibliography" w:uiPriority="37"/>
-    <w:lsdException w:name="TOC Heading" w:uiPriority="39" w:qFormat="1"/>
+  <w:latentStyles w:defLockedState="0" w:defUIPriority="99" w:defSemiHidden="0" w:defUnhideWhenUsed="0" w:defQFormat="0" w:count="376">
+    <w:lsdException w:name="Normal" w:uiPriority="0" w:qFormat="1"/>
+    <w:lsdException w:name="heading 1" w:uiPriority="9" w:qFormat="1"/>
+    <w:lsdException w:name="heading 2" w:semiHidden="1" w:uiPriority="9" w:unhideWhenUsed="1" w:qFormat="1"/>
+    <w:lsdException w:name="heading 3" w:semiHidden="1" w:uiPriority="9" w:unhideWhenUsed="1" w:qFormat="1"/>
+    <w:lsdException w:name="heading 4" w:semiHidden="1" w:uiPriority="9" w:unhideWhenUsed="1" w:qFormat="1"/>
+    <w:lsdException w:name="heading 5" w:semiHidden="1" w:uiPriority="9" w:unhideWhenUsed="1" w:qFormat="1"/>
+    <w:lsdException w:name="heading 6" w:semiHidden="1" w:uiPriority="9" w:unhideWhenUsed="1" w:qFormat="1"/>
+    <w:lsdException w:name="heading 7" w:semiHidden="1" w:uiPriority="9" w:unhideWhenUsed="1" w:qFormat="1"/>
+    <w:lsdException w:name="heading 8" w:semiHidden="1" w:uiPriority="9" w:unhideWhenUsed="1" w:qFormat="1"/>
+    <w:lsdException w:name="heading 9" w:semiHidden="1" w:uiPriority="9" w:unhideWhenUsed="1" w:qFormat="1"/>
+    <w:lsdException w:name="index 1" w:semiHidden="1" w:unhideWhenUsed="1"/>
+    <w:lsdException w:name="index 2" w:semiHidden="1" w:unhideWhenUsed="1"/>
+    <w:lsdException w:name="index 3" w:semiHidden="1" w:unhideWhenUsed="1"/>
+    <w:lsdException w:name="index 4" w:semiHidden="1" w:unhideWhenUsed="1"/>
+    <w:lsdException w:name="index 5" w:semiHidden="1" w:unhideWhenUsed="1"/>
+    <w:lsdException w:name="index 6" w:semiHidden="1" w:unhideWhenUsed="1"/>
+    <w:lsdException w:name="index 7" w:semiHidden="1" w:unhideWhenUsed="1"/>
+    <w:lsdException w:name="index 8" w:semiHidden="1" w:unhideWhenUsed="1"/>
+    <w:lsdException w:name="index 9" w:semiHidden="1" w:unhideWhenUsed="1"/>
+    <w:lsdException w:name="toc 1" w:semiHidden="1" w:uiPriority="39" w:unhideWhenUsed="1"/>
+    <w:lsdException w:name="toc 2" w:semiHidden="1" w:uiPriority="39" w:unhideWhenUsed="1"/>
+    <w:lsdException w:name="toc 3" w:semiHidden="1" w:uiPriority="39" w:unhideWhenUsed="1"/>
+    <w:lsdException w:name="toc 4" w:semiHidden="1" w:uiPriority="39" w:unhideWhenUsed="1"/>
+    <w:lsdException w:name="toc 5" w:semiHidden="1" w:uiPriority="39" w:unhideWhenUsed="1"/>
+    <w:lsdException w:name="toc 6" w:semiHidden="1" w:uiPriority="39" w:unhideWhenUsed="1"/>
+    <w:lsdException w:name="toc 7" w:semiHidden="1" w:uiPriority="39" w:unhideWhenUsed="1"/>
+    <w:lsdException w:name="toc 8" w:semiHidden="1" w:uiPriority="39" w:unhideWhenUsed="1"/>
+    <w:lsdException w:name="toc 9" w:semiHidden="1" w:uiPriority="39" w:unhideWhenUsed="1"/>
+    <w:lsdException w:name="Normal Indent" w:semiHidden="1" w:unhideWhenUsed="1"/>
+    <w:lsdException w:name="footnote text" w:semiHidden="1" w:unhideWhenUsed="1"/>
+    <w:lsdException w:name="annotation text" w:semiHidden="1" w:unhideWhenUsed="1"/>
+    <w:lsdException w:name="header" w:semiHidden="1" w:unhideWhenUsed="1"/>
+    <w:lsdException w:name="footer" w:semiHidden="1" w:unhideWhenUsed="1"/>
+    <w:lsdException w:name="index heading" w:semiHidden="1" w:unhideWhenUsed="1"/>
+    <w:lsdException w:name="caption" w:semiHidden="1" w:uiPriority="35" w:unhideWhenUsed="1" w:qFormat="1"/>
+    <w:lsdException w:name="table of figures" w:semiHidden="1" w:unhideWhenUsed="1"/>
+    <w:lsdException w:name="envelope address" w:semiHidden="1" w:unhideWhenUsed="1"/>
+    <w:lsdException w:name="envelope return" w:semiHidden="1" w:unhideWhenUsed="1"/>
+    <w:lsdException w:name="footnote reference" w:semiHidden="1" w:unhideWhenUsed="1"/>
+    <w:lsdException w:name="annotation reference" w:semiHidden="1" w:unhideWhenUsed="1"/>
+    <w:lsdException w:name="line number" w:semiHidden="1" w:unhideWhenUsed="1"/>
+    <w:lsdException w:name="page number" w:semiHidden="1" w:unhideWhenUsed="1"/>
+    <w:lsdException w:name="endnote reference" w:semiHidden="1" w:unhideWhenUsed="1"/>
+    <w:lsdException w:name="endnote text" w:semiHidden="1" w:unhideWhenUsed="1"/>
+    <w:lsdException w:name="table of authorities" w:semiHidden="1" w:unhideWhenUsed="1"/>
+    <w:lsdException w:name="macro" w:semiHidden="1" w:unhideWhenUsed="1"/>
+    <w:lsdException w:name="toa heading" w:semiHidden="1" w:unhideWhenUsed="1"/>
+    <w:lsdException w:name="List" w:semiHidden="1" w:unhideWhenUsed="1"/>
+    <w:lsdException w:name="List Bullet" w:semiHidden="1" w:unhideWhenUsed="1"/>
+    <w:lsdException w:name="List Number" w:semiHidden="1" w:unhideWhenUsed="1"/>
+    <w:lsdException w:name="List 2" w:semiHidden="1" w:unhideWhenUsed="1"/>
+    <w:lsdException w:name="List 3" w:semiHidden="1" w:unhideWhenUsed="1"/>
+    <w:lsdException w:name="List 4" w:semiHidden="1" w:unhideWhenUsed="1"/>
+    <w:lsdException w:name="List 5" w:semiHidden="1" w:unhideWhenUsed="1"/>
+    <w:lsdException w:name="List Bullet 2" w:semiHidden="1" w:unhideWhenUsed="1"/>
+    <w:lsdException w:name="List Bullet 3" w:semiHidden="1" w:unhideWhenUsed="1"/>
+    <w:lsdException w:name="List Bullet 4" w:semiHidden="1" w:unhideWhenUsed="1"/>
+    <w:lsdException w:name="List Bullet 5" w:semiHidden="1" w:unhideWhenUsed="1"/>
+    <w:lsdException w:name="List Number 2" w:semiHidden="1" w:unhideWhenUsed="1"/>
+    <w:lsdException w:name="List Number 3" w:semiHidden="1" w:unhideWhenUsed="1"/>
+    <w:lsdException w:name="List Number 4" w:semiHidden="1" w:unhideWhenUsed="1"/>
+    <w:lsdException w:name="List Number 5" w:semiHidden="1" w:unhideWhenUsed="1"/>
+    <w:lsdException w:name="Title" w:uiPriority="10" w:qFormat="1"/>
+    <w:lsdException w:name="Closing" w:semiHidden="1" w:unhideWhenUsed="1"/>
+    <w:lsdException w:name="Signature" w:semiHidden="1" w:unhideWhenUsed="1"/>
+    <w:lsdException w:name="Default Paragraph Font" w:semiHidden="1" w:uiPriority="1" w:unhideWhenUsed="1"/>
+    <w:lsdException w:name="Body Text" w:semiHidden="1" w:unhideWhenUsed="1"/>
+    <w:lsdException w:name="Body Text Indent" w:semiHidden="1" w:unhideWhenUsed="1"/>
+    <w:lsdException w:name="List Continue" w:semiHidden="1" w:unhideWhenUsed="1"/>
+    <w:lsdException w:name="List Continue 2" w:semiHidden="1" w:unhideWhenUsed="1"/>
+    <w:lsdException w:name="List Continue 3" w:semiHidden="1" w:unhideWhenUsed="1"/>
+    <w:lsdException w:name="List Continue 4" w:semiHidden="1" w:unhideWhenUsed="1"/>
+    <w:lsdException w:name="List Continue 5" w:semiHidden="1" w:unhideWhenUsed="1"/>
+    <w:lsdException w:name="Message Header" w:semiHidden="1" w:unhideWhenUsed="1"/>
+    <w:lsdException w:name="Subtitle" w:uiPriority="11" w:qFormat="1"/>
+    <w:lsdException w:name="Salutation" w:semiHidden="1" w:unhideWhenUsed="1"/>
+    <w:lsdException w:name="Date" w:semiHidden="1" w:unhideWhenUsed="1"/>
+    <w:lsdException w:name="Body Text First Indent" w:semiHidden="1" w:unhideWhenUsed="1"/>
+    <w:lsdException w:name="Body Text First Indent 2" w:semiHidden="1" w:unhideWhenUsed="1"/>
+    <w:lsdException w:name="Note Heading" w:semiHidden="1" w:unhideWhenUsed="1"/>
+    <w:lsdException w:name="Body Text 2" w:semiHidden="1" w:unhideWhenUsed="1"/>
+    <w:lsdException w:name="Body Text 3" w:semiHidden="1" w:unhideWhenUsed="1"/>
+    <w:lsdException w:name="Body Text Indent 2" w:semiHidden="1" w:unhideWhenUsed="1"/>
+    <w:lsdException w:name="Body Text Indent 3" w:semiHidden="1" w:unhideWhenUsed="1"/>
+    <w:lsdException w:name="Block Text" w:semiHidden="1" w:unhideWhenUsed="1"/>
+    <w:lsdException w:name="Hyperlink" w:semiHidden="1" w:unhideWhenUsed="1"/>
+    <w:lsdException w:name="FollowedHyperlink" w:semiHidden="1" w:unhideWhenUsed="1"/>
+    <w:lsdException w:name="Strong" w:uiPriority="22" w:qFormat="1"/>
+    <w:lsdException w:name="Emphasis" w:uiPriority="20" w:qFormat="1"/>
+    <w:lsdException w:name="Document Map" w:semiHidden="1" w:unhideWhenUsed="1"/>
+    <w:lsdException w:name="Plain Text" w:semiHidden="1" w:unhideWhenUsed="1"/>
+    <w:lsdException w:name="E-mail Signature" w:semiHidden="1" w:unhideWhenUsed="1"/>
+    <w:lsdException w:name="HTML Top of Form" w:semiHidden="1" w:unhideWhenUsed="1"/>
+    <w:lsdException w:name="HTML Bottom of Form" w:semiHidden="1" w:unhideWhenUsed="1"/>
+    <w:lsdException w:name="Normal (Web)" w:semiHidden="1" w:unhideWhenUsed="1"/>
+    <w:lsdException w:name="HTML Acronym" w:semiHidden="1" w:unhideWhenUsed="1"/>
+    <w:lsdException w:name="HTML Address" w:semiHidden="1" w:unhideWhenUsed="1"/>
+    <w:lsdException w:name="HTML Cite" w:semiHidden="1" w:unhideWhenUsed="1"/>
+    <w:lsdException w:name="HTML Code" w:semiHidden="1" w:unhideWhenUsed="1"/>
+    <w:lsdException w:name="HTML Definition" w:semiHidden="1" w:unhideWhenUsed="1"/>
+    <w:lsdException w:name="HTML Keyboard" w:semiHidden="1" w:unhideWhenUsed="1"/>
+    <w:lsdException w:name="HTML Preformatted" w:semiHidden="1" w:unhideWhenUsed="1"/>
+    <w:lsdException w:name="HTML Sample" w:semiHidden="1" w:unhideWhenUsed="1"/>
+    <w:lsdException w:name="HTML Typewriter" w:semiHidden="1" w:unhideWhenUsed="1"/>
+    <w:lsdException w:name="HTML Variable" w:semiHidden="1" w:unhideWhenUsed="1"/>
+    <w:lsdException w:name="Normal Table" w:semiHidden="1" w:unhideWhenUsed="1"/>
+    <w:lsdException w:name="annotation subject" w:semiHidden="1" w:unhideWhenUsed="1"/>
+    <w:lsdException w:name="No List" w:semiHidden="1" w:unhideWhenUsed="1"/>
+    <w:lsdException w:name="Outline List 1" w:semiHidden="1" w:unhideWhenUsed="1"/>
+    <w:lsdException w:name="Outline List 2" w:semiHidden="1" w:unhideWhenUsed="1"/>
+    <w:lsdException w:name="Outline List 3" w:semiHidden="1" w:unhideWhenUsed="1"/>
+    <w:lsdException w:name="Table Simple 1" w:semiHidden="1" w:unhideWhenUsed="1"/>
+    <w:lsdException w:name="Table Simple 2" w:semiHidden="1" w:unhideWhenUsed="1"/>
+    <w:lsdException w:name="Table Simple 3" w:semiHidden="1" w:unhideWhenUsed="1"/>
+    <w:lsdException w:name="Table Classic 1" w:semiHidden="1" w:unhideWhenUsed="1"/>
+    <w:lsdException w:name="Table Classic 2" w:semiHidden="1" w:unhideWhenUsed="1"/>
+    <w:lsdException w:name="Table Classic 3" w:semiHidden="1" w:unhideWhenUsed="1"/>
+    <w:lsdException w:name="Table Classic 4" w:semiHidden="1" w:unhideWhenUsed="1"/>
+    <w:lsdException w:name="Table Colorful 1" w:semiHidden="1" w:unhideWhenUsed="1"/>
+    <w:lsdException w:name="Table Colorful 2" w:semiHidden="1" w:unhideWhenUsed="1"/>
+    <w:lsdException w:name="Table Colorful 3" w:semiHidden="1" w:unhideWhenUsed="1"/>
+    <w:lsdException w:name="Table Columns 1" w:semiHidden="1" w:unhideWhenUsed="1"/>
+    <w:lsdException w:name="Table Columns 2" w:semiHidden="1" w:unhideWhenUsed="1"/>
+    <w:lsdException w:name="Table Columns 3" w:semiHidden="1" w:unhideWhenUsed="1"/>
+    <w:lsdException w:name="Table Columns 4" w:semiHidden="1" w:unhideWhenUsed="1"/>
+    <w:lsdException w:name="Table Columns 5" w:semiHidden="1" w:unhideWhenUsed="1"/>
+    <w:lsdException w:name="Table Grid 1" w:semiHidden="1" w:unhideWhenUsed="1"/>
+    <w:lsdException w:name="Table Grid 2" w:semiHidden="1" w:unhideWhenUsed="1"/>
+    <w:lsdException w:name="Table Grid 3" w:semiHidden="1" w:unhideWhenUsed="1"/>
+    <w:lsdException w:name="Table Grid 4" w:semiHidden="1" w:unhideWhenUsed="1"/>
+    <w:lsdException w:name="Table Grid 5" w:semiHidden="1" w:unhideWhenUsed="1"/>
+    <w:lsdException w:name="Table Grid 6" w:semiHidden="1" w:unhideWhenUsed="1"/>
+    <w:lsdException w:name="Table Grid 7" w:semiHidden="1" w:unhideWhenUsed="1"/>
+    <w:lsdException w:name="Table Grid 8" w:semiHidden="1" w:unhideWhenUsed="1"/>
+    <w:lsdException w:name="Table List 1" w:semiHidden="1" w:unhideWhenUsed="1"/>
+    <w:lsdException w:name="Table List 2" w:semiHidden="1" w:unhideWhenUsed="1"/>
+    <w:lsdException w:name="Table List 3" w:semiHidden="1" w:unhideWhenUsed="1"/>
+    <w:lsdException w:name="Table List 4" w:semiHidden="1" w:unhideWhenUsed="1"/>
+    <w:lsdException w:name="Table List 5" w:semiHidden="1" w:unhideWhenUsed="1"/>
+    <w:lsdException w:name="Table List 6" w:semiHidden="1" w:unhideWhenUsed="1"/>
+    <w:lsdException w:name="Table List 7" w:semiHidden="1" w:unhideWhenUsed="1"/>
+    <w:lsdException w:name="Table List 8" w:semiHidden="1" w:unhideWhenUsed="1"/>
+    <w:lsdException w:name="Table 3D effects 1" w:semiHidden="1" w:unhideWhenUsed="1"/>
+    <w:lsdException w:name="Table 3D effects 2" w:semiHidden="1" w:unhideWhenUsed="1"/>
+    <w:lsdException w:name="Table 3D effects 3" w:semiHidden="1" w:unhideWhenUsed="1"/>
+    <w:lsdException w:name="Table Contemporary" w:semiHidden="1" w:unhideWhenUsed="1"/>
+    <w:lsdException w:name="Table Elegant" w:semiHidden="1" w:unhideWhenUsed="1"/>
+    <w:lsdException w:name="Table Professional" w:semiHidden="1" w:unhideWhenUsed="1"/>
+    <w:lsdException w:name="Table Subtle 1" w:semiHidden="1" w:unhideWhenUsed="1"/>
+    <w:lsdException w:name="Table Subtle 2" w:semiHidden="1" w:unhideWhenUsed="1"/>
+    <w:lsdException w:name="Table Web 1" w:semiHidden="1" w:unhideWhenUsed="1"/>
+    <w:lsdException w:name="Table Web 2" w:semiHidden="1" w:unhideWhenUsed="1"/>
+    <w:lsdException w:name="Table Web 3" w:semiHidden="1" w:unhideWhenUsed="1"/>
+    <w:lsdException w:name="Balloon Text" w:semiHidden="1" w:unhideWhenUsed="1"/>
+    <w:lsdException w:name="Table Grid" w:uiPriority="59"/>
+    <w:lsdException w:name="Table Theme" w:semiHidden="1" w:unhideWhenUsed="1"/>
+    <w:lsdException w:name="Placeholder Text" w:semiHidden="1"/>
+    <w:lsdException w:name="No Spacing" w:uiPriority="1" w:qFormat="1"/>
+    <w:lsdException w:name="Light Shading" w:uiPriority="60"/>
+    <w:lsdException w:name="Light List" w:uiPriority="61"/>
+    <w:lsdException w:name="Light Grid" w:uiPriority="62"/>
+    <w:lsdException w:name="Medium Shading 1" w:uiPriority="63"/>
+    <w:lsdException w:name="Medium Shading 2" w:uiPriority="64"/>
+    <w:lsdException w:name="Medium List 1" w:uiPriority="65"/>
+    <w:lsdException w:name="Medium List 2" w:uiPriority="66"/>
+    <w:lsdException w:name="Medium Grid 1" w:uiPriority="67"/>
+    <w:lsdException w:name="Medium Grid 2" w:uiPriority="68"/>
+    <w:lsdException w:name="Medium Grid 3" w:uiPriority="69"/>
+    <w:lsdException w:name="Dark List" w:uiPriority="70"/>
+    <w:lsdException w:name="Colorful Shading" w:uiPriority="71"/>
+    <w:lsdException w:name="Colorful List" w:uiPriority="72"/>
+    <w:lsdException w:name="Colorful Grid" w:uiPriority="73"/>
+    <w:lsdException w:name="Light Shading Accent 1" w:uiPriority="60"/>
+    <w:lsdException w:name="Light List Accent 1" w:uiPriority="61"/>
+    <w:lsdException w:name="Light Grid Accent 1" w:uiPriority="62"/>
+    <w:lsdException w:name="Medium Shading 1 Accent 1" w:uiPriority="63"/>
+    <w:lsdException w:name="Medium Shading 2 Accent 1" w:uiPriority="64"/>
+    <w:lsdException w:name="Medium List 1 Accent 1" w:uiPriority="65"/>
+    <w:lsdException w:name="Revision" w:semiHidden="1"/>
+    <w:lsdException w:name="List Paragraph" w:uiPriority="34" w:qFormat="1"/>
+    <w:lsdException w:name="Quote" w:uiPriority="29" w:qFormat="1"/>
+    <w:lsdException w:name="Intense Quote" w:uiPriority="30" w:qFormat="1"/>
+    <w:lsdException w:name="Medium List 2 Accent 1" w:uiPriority="66"/>
+    <w:lsdException w:name="Medium Grid 1 Accent 1" w:uiPriority="67"/>
+    <w:lsdException w:name="Medium Grid 2 Accent 1" w:uiPriority="68"/>
+    <w:lsdException w:name="Medium Grid 3 Accent 1" w:uiPriority="69"/>
+    <w:lsdException w:name="Dark List Accent 1" w:uiPriority="70"/>
+    <w:lsdException w:name="Colorful Shading Accent 1" w:uiPriority="71"/>
+    <w:lsdException w:name="Colorful List Accent 1" w:uiPriority="72"/>
+    <w:lsdException w:name="Colorful Grid Accent 1" w:uiPriority="73"/>
+    <w:lsdException w:name="Light Shading Accent 2" w:uiPriority="60"/>
+    <w:lsdException w:name="Light List Accent 2" w:uiPriority="61"/>
+    <w:lsdException w:name="Light Grid Accent 2" w:uiPriority="62"/>
+    <w:lsdException w:name="Medium Shading 1 Accent 2" w:uiPriority="63"/>
+    <w:lsdException w:name="Medium Shading 2 Accent 2" w:uiPriority="64"/>
+    <w:lsdException w:name="Medium List 1 Accent 2" w:uiPriority="65"/>
+    <w:lsdException w:name="Medium List 2 Accent 2" w:uiPriority="66"/>
+    <w:lsdException w:name="Medium Grid 1 Accent 2" w:uiPriority="67"/>
+    <w:lsdException w:name="Medium Grid 2 Accent 2" w:uiPriority="68"/>
+    <w:lsdException w:name="Medium Grid 3 Accent 2" w:uiPriority="69"/>
+    <w:lsdException w:name="Dark List Accent 2" w:uiPriority="70"/>
+    <w:lsdException w:name="Colorful Shading Accent 2" w:uiPriority="71"/>
+    <w:lsdException w:name="Colorful List Accent 2" w:uiPriority="72"/>
+    <w:lsdException w:name="Colorful Grid Accent 2" w:uiPriority="73"/>
+    <w:lsdException w:name="Light Shading Accent 3" w:uiPriority="60"/>
+    <w:lsdException w:name="Light List Accent 3" w:uiPriority="61"/>
+    <w:lsdException w:name="Light Grid Accent 3" w:uiPriority="62"/>
+    <w:lsdException w:name="Medium Shading 1 Accent 3" w:uiPriority="63"/>
+    <w:lsdException w:name="Medium Shading 2 Accent 3" w:uiPriority="64"/>
+    <w:lsdException w:name="Medium List 1 Accent 3" w:uiPriority="65"/>
+    <w:lsdException w:name="Medium List 2 Accent 3" w:uiPriority="66"/>
+    <w:lsdException w:name="Medium Grid 1 Accent 3" w:uiPriority="67"/>
+    <w:lsdException w:name="Medium Grid 2 Accent 3" w:uiPriority="68"/>
+    <w:lsdException w:name="Medium Grid 3 Accent 3" w:uiPriority="69"/>
+    <w:lsdException w:name="Dark List Accent 3" w:uiPriority="70"/>
+    <w:lsdException w:name="Colorful Shading Accent 3" w:uiPriority="71"/>
+    <w:lsdException w:name="Colorful List Accent 3" w:uiPriority="72"/>
+    <w:lsdException w:name="Colorful Grid Accent 3" w:uiPriority="73"/>
+    <w:lsdException w:name="Light Shading Accent 4" w:uiPriority="60"/>
+    <w:lsdException w:name="Light List Accent 4" w:uiPriority="61"/>
+    <w:lsdException w:name="Light Grid Accent 4" w:uiPriority="62"/>
+    <w:lsdException w:name="Medium Shading 1 Accent 4" w:uiPriority="63"/>
+    <w:lsdException w:name="Medium Shading 2 Accent 4" w:uiPriority="64"/>
+    <w:lsdException w:name="Medium List 1 Accent 4" w:uiPriority="65"/>
+    <w:lsdException w:name="Medium List 2 Accent 4" w:uiPriority="66"/>
+    <w:lsdException w:name="Medium Grid 1 Accent 4" w:uiPriority="67"/>
+    <w:lsdException w:name="Medium Grid 2 Accent 4" w:uiPriority="68"/>
+    <w:lsdException w:name="Medium Grid 3 Accent 4" w:uiPriority="69"/>
+    <w:lsdException w:name="Dark List Accent 4" w:uiPriority="70"/>
+    <w:lsdException w:name="Colorful Shading Accent 4" w:uiPriority="71"/>
+    <w:lsdException w:name="Colorful List Accent 4" w:uiPriority="72"/>
+    <w:lsdException w:name="Colorful Grid Accent 4" w:uiPriority="73"/>
+    <w:lsdException w:name="Light Shading Accent 5" w:uiPriority="60"/>
+    <w:lsdException w:name="Light List Accent 5" w:uiPriority="61"/>
+    <w:lsdException w:name="Light Grid Accent 5" w:uiPriority="62"/>
+    <w:lsdException w:name="Medium Shading 1 Accent 5" w:uiPriority="63"/>
+    <w:lsdException w:name="Medium Shading 2 Accent 5" w:uiPriority="64"/>
+    <w:lsdException w:name="Medium List 1 Accent 5" w:uiPriority="65"/>
+    <w:lsdException w:name="Medium List 2 Accent 5" w:uiPriority="66"/>
+    <w:lsdException w:name="Medium Grid 1 Accent 5" w:uiPriority="67"/>
+    <w:lsdException w:name="Medium Grid 2 Accent 5" w:uiPriority="68"/>
+    <w:lsdException w:name="Medium Grid 3 Accent 5" w:uiPriority="69"/>
+    <w:lsdException w:name="Dark List Accent 5" w:uiPriority="70"/>
+    <w:lsdException w:name="Colorful Shading Accent 5" w:uiPriority="71"/>
+    <w:lsdException w:name="Colorful List Accent 5" w:uiPriority="72"/>
+    <w:lsdException w:name="Colorful Grid Accent 5" w:uiPriority="73"/>
+    <w:lsdException w:name="Light Shading Accent 6" w:uiPriority="60"/>
+    <w:lsdException w:name="Light List Accent 6" w:uiPriority="61"/>
+    <w:lsdException w:name="Light Grid Accent 6" w:uiPriority="62"/>
+    <w:lsdException w:name="Medium Shading 1 Accent 6" w:uiPriority="63"/>
+    <w:lsdException w:name="Medium Shading 2 Accent 6" w:uiPriority="64"/>
+    <w:lsdException w:name="Medium List 1 Accent 6" w:uiPriority="65"/>
+    <w:lsdException w:name="Medium List 2 Accent 6" w:uiPriority="66"/>
+    <w:lsdException w:name="Medium Grid 1 Accent 6" w:uiPriority="67"/>
+    <w:lsdException w:name="Medium Grid 2 Accent 6" w:uiPriority="68"/>
+    <w:lsdException w:name="Medium Grid 3 Accent 6" w:uiPriority="69"/>
+    <w:lsdException w:name="Dark List Accent 6" w:uiPriority="70"/>
+    <w:lsdException w:name="Colorful Shading Accent 6" w:uiPriority="71"/>
+    <w:lsdException w:name="Colorful List Accent 6" w:uiPriority="72"/>
+    <w:lsdException w:name="Colorful Grid Accent 6" w:uiPriority="73"/>
+    <w:lsdException w:name="Subtle Emphasis" w:uiPriority="19" w:qFormat="1"/>
+    <w:lsdException w:name="Intense Emphasis" w:uiPriority="21" w:qFormat="1"/>
+    <w:lsdException w:name="Subtle Reference" w:uiPriority="31" w:qFormat="1"/>
+    <w:lsdException w:name="Intense Reference" w:uiPriority="32" w:qFormat="1"/>
+    <w:lsdException w:name="Book Title" w:uiPriority="33" w:qFormat="1"/>
+    <w:lsdException w:name="Bibliography" w:semiHidden="1" w:uiPriority="37" w:unhideWhenUsed="1"/>
+    <w:lsdException w:name="TOC Heading" w:semiHidden="1" w:uiPriority="39" w:unhideWhenUsed="1" w:qFormat="1"/>
+    <w:lsdException w:name="Plain Table 1" w:uiPriority="41"/>
+    <w:lsdException w:name="Plain Table 2" w:uiPriority="42"/>
+    <w:lsdException w:name="Plain Table 3" w:uiPriority="43"/>
+    <w:lsdException w:name="Plain Table 4" w:uiPriority="44"/>
+    <w:lsdException w:name="Plain Table 5" w:uiPriority="45"/>
+    <w:lsdException w:name="Grid Table Light" w:uiPriority="40"/>
+    <w:lsdException w:name="Grid Table 1 Light" w:uiPriority="46"/>
+    <w:lsdException w:name="Grid Table 2" w:uiPriority="47"/>
+    <w:lsdException w:name="Grid Table 3" w:uiPriority="48"/>
+    <w:lsdException w:name="Grid Table 4" w:uiPriority="49"/>
+    <w:lsdException w:name="Grid Table 5 Dark" w:uiPriority="50"/>
+    <w:lsdException w:name="Grid Table 6 Colorful" w:uiPriority="51"/>
+    <w:lsdException w:name="Grid Table 7 Colorful" w:uiPriority="52"/>
+    <w:lsdException w:name="Grid Table 1 Light Accent 1" w:uiPriority="46"/>
+    <w:lsdException w:name="Grid Table 2 Accent 1" w:uiPriority="47"/>
+    <w:lsdException w:name="Grid Table 3 Accent 1" w:uiPriority="48"/>
+    <w:lsdException w:name="Grid Table 4 Accent 1" w:uiPriority="49"/>
+    <w:lsdException w:name="Grid Table 5 Dark Accent 1" w:uiPriority="50"/>
+    <w:lsdException w:name="Grid Table 6 Colorful Accent 1" w:uiPriority="51"/>
+    <w:lsdException w:name="Grid Table 7 Colorful Accent 1" w:uiPriority="52"/>
+    <w:lsdException w:name="Grid Table 1 Light Accent 2" w:uiPriority="46"/>
+    <w:lsdException w:name="Grid Table 2 Accent 2" w:uiPriority="47"/>
+    <w:lsdException w:name="Grid Table 3 Accent 2" w:uiPriority="48"/>
+    <w:lsdException w:name="Grid Table 4 Accent 2" w:uiPriority="49"/>
+    <w:lsdException w:name="Grid Table 5 Dark Accent 2" w:uiPriority="50"/>
+    <w:lsdException w:name="Grid Table 6 Colorful Accent 2" w:uiPriority="51"/>
+    <w:lsdException w:name="Grid Table 7 Colorful Accent 2" w:uiPriority="52"/>
+    <w:lsdException w:name="Grid Table 1 Light Accent 3" w:uiPriority="46"/>
+    <w:lsdException w:name="Grid Table 2 Accent 3" w:uiPriority="47"/>
+    <w:lsdException w:name="Grid Table 3 Accent 3" w:uiPriority="48"/>
+    <w:lsdException w:name="Grid Table 4 Accent 3" w:uiPriority="49"/>
+    <w:lsdException w:name="Grid Table 5 Dark Accent 3" w:uiPriority="50"/>
+    <w:lsdException w:name="Grid Table 6 Colorful Accent 3" w:uiPriority="51"/>
+    <w:lsdException w:name="Grid Table 7 Colorful Accent 3" w:uiPriority="52"/>
+    <w:lsdException w:name="Grid Table 1 Light Accent 4" w:uiPriority="46"/>
+    <w:lsdException w:name="Grid Table 2 Accent 4" w:uiPriority="47"/>
+    <w:lsdException w:name="Grid Table 3 Accent 4" w:uiPriority="48"/>
+    <w:lsdException w:name="Grid Table 4 Accent 4" w:uiPriority="49"/>
+    <w:lsdException w:name="Grid Table 5 Dark Accent 4" w:uiPriority="50"/>
+    <w:lsdException w:name="Grid Table 6 Colorful Accent 4" w:uiPriority="51"/>
+    <w:lsdException w:name="Grid Table 7 Colorful Accent 4" w:uiPriority="52"/>
+    <w:lsdException w:name="Grid Table 1 Light Accent 5" w:uiPriority="46"/>
+    <w:lsdException w:name="Grid Table 2 Accent 5" w:uiPriority="47"/>
+    <w:lsdException w:name="Grid Table 3 Accent 5" w:uiPriority="48"/>
+    <w:lsdException w:name="Grid Table 4 Accent 5" w:uiPriority="49"/>
+    <w:lsdException w:name="Grid Table 5 Dark Accent 5" w:uiPriority="50"/>
+    <w:lsdException w:name="Grid Table 6 Colorful Accent 5" w:uiPriority="51"/>
+    <w:lsdException w:name="Grid Table 7 Colorful Accent 5" w:uiPriority="52"/>
+    <w:lsdException w:name="Grid Table 1 Light Accent 6" w:uiPriority="46"/>
+    <w:lsdException w:name="Grid Table 2 Accent 6" w:uiPriority="47"/>
+    <w:lsdException w:name="Grid Table 3 Accent 6" w:uiPriority="48"/>
+    <w:lsdException w:name="Grid Table 4 Accent 6" w:uiPriority="49"/>
+    <w:lsdException w:name="Grid Table 5 Dark Accent 6" w:uiPriority="50"/>
+    <w:lsdException w:name="Grid Table 6 Colorful Accent 6" w:uiPriority="51"/>
+    <w:lsdException w:name="Grid Table 7 Colorful Accent 6" w:uiPriority="52"/>
+    <w:lsdException w:name="List Table 1 Light" w:uiPriority="46"/>
+    <w:lsdException w:name="List Table 2" w:uiPriority="47"/>
+    <w:lsdException w:name="List Table 3" w:uiPriority="48"/>
+    <w:lsdException w:name="List Table 4" w:uiPriority="49"/>
+    <w:lsdException w:name="List Table 5 Dark" w:uiPriority="50"/>
+    <w:lsdException w:name="List Table 6 Colorful" w:uiPriority="51"/>
+    <w:lsdException w:name="List Table 7 Colorful" w:uiPriority="52"/>
+    <w:lsdException w:name="List Table 1 Light Accent 1" w:uiPriority="46"/>
+    <w:lsdException w:name="List Table 2 Accent 1" w:uiPriority="47"/>
+    <w:lsdException w:name="List Table 3 Accent 1" w:uiPriority="48"/>
+    <w:lsdException w:name="List Table 4 Accent 1" w:uiPriority="49"/>
+    <w:lsdException w:name="List Table 5 Dark Accent 1" w:uiPriority="50"/>
+    <w:lsdException w:name="List Table 6 Colorful Accent 1" w:uiPriority="51"/>
+    <w:lsdException w:name="List Table 7 Colorful Accent 1" w:uiPriority="52"/>
+    <w:lsdException w:name="List Table 1 Light Accent 2" w:uiPriority="46"/>
+    <w:lsdException w:name="List Table 2 Accent 2" w:uiPriority="47"/>
+    <w:lsdException w:name="List Table 3 Accent 2" w:uiPriority="48"/>
+    <w:lsdException w:name="List Table 4 Accent 2" w:uiPriority="49"/>
+    <w:lsdException w:name="List Table 5 Dark Accent 2" w:uiPriority="50"/>
+    <w:lsdException w:name="List Table 6 Colorful Accent 2" w:uiPriority="51"/>
+    <w:lsdException w:name="List Table 7 Colorful Accent 2" w:uiPriority="52"/>
+    <w:lsdException w:name="List Table 1 Light Accent 3" w:uiPriority="46"/>
+    <w:lsdException w:name="List Table 2 Accent 3" w:uiPriority="47"/>
+    <w:lsdException w:name="List Table 3 Accent 3" w:uiPriority="48"/>
+    <w:lsdException w:name="List Table 4 Accent 3" w:uiPriority="49"/>
+    <w:lsdException w:name="List Table 5 Dark Accent 3" w:uiPriority="50"/>
+    <w:lsdException w:name="List Table 6 Colorful Accent 3" w:uiPriority="51"/>
+    <w:lsdException w:name="List Table 7 Colorful Accent 3" w:uiPriority="52"/>
+    <w:lsdException w:name="List Table 1 Light Accent 4" w:uiPriority="46"/>
+    <w:lsdException w:name="List Table 2 Accent 4" w:uiPriority="47"/>
+    <w:lsdException w:name="List Table 3 Accent 4" w:uiPriority="48"/>
+    <w:lsdException w:name="List Table 4 Accent 4" w:uiPriority="49"/>
+    <w:lsdException w:name="List Table 5 Dark Accent 4" w:uiPriority="50"/>
+    <w:lsdException w:name="List Table 6 Colorful Accent 4" w:uiPriority="51"/>
+    <w:lsdException w:name="List Table 7 Colorful Accent 4" w:uiPriority="52"/>
+    <w:lsdException w:name="List Table 1 Light Accent 5" w:uiPriority="46"/>
+    <w:lsdException w:name="List Table 2 Accent 5" w:uiPriority="47"/>
+    <w:lsdException w:name="List Table 3 Accent 5" w:uiPriority="48"/>
+    <w:lsdException w:name="List Table 4 Accent 5" w:uiPriority="49"/>
+    <w:lsdException w:name="List Table 5 Dark Accent 5" w:uiPriority="50"/>
+    <w:lsdException w:name="List Table 6 Colorful Accent 5" w:uiPriority="51"/>
+    <w:lsdException w:name="List Table 7 Colorful Accent 5" w:uiPriority="52"/>
+    <w:lsdException w:name="List Table 1 Light Accent 6" w:uiPriority="46"/>
+    <w:lsdException w:name="List Table 2 Accent 6" w:uiPriority="47"/>
+    <w:lsdException w:name="List Table 3 Accent 6" w:uiPriority="48"/>
+    <w:lsdException w:name="List Table 4 Accent 6" w:uiPriority="49"/>
+    <w:lsdException w:name="List Table 5 Dark Accent 6" w:uiPriority="50"/>
+    <w:lsdException w:name="List Table 6 Colorful Accent 6" w:uiPriority="51"/>
+    <w:lsdException w:name="List Table 7 Colorful Accent 6" w:uiPriority="52"/>
+    <w:lsdException w:name="Mention" w:semiHidden="1" w:unhideWhenUsed="1"/>
+    <w:lsdException w:name="Smart Hyperlink" w:semiHidden="1" w:unhideWhenUsed="1"/>
+    <w:lsdException w:name="Hashtag" w:semiHidden="1" w:unhideWhenUsed="1"/>
+    <w:lsdException w:name="Unresolved Mention" w:semiHidden="1" w:unhideWhenUsed="1"/>
+    <w:lsdException w:name="Smart Link" w:semiHidden="1" w:unhideWhenUsed="1"/>
   </w:latentStyles>
   <w:style w:type="paragraph" w:default="1" w:styleId="Normal">
     <w:name w:val="Normal"/>
@@ -2272,7 +2527,6 @@
       <w:spacing w:after="0" w:line="240" w:lineRule="auto"/>
     </w:pPr>
     <w:tblPr>
-      <w:tblInd w:w="0" w:type="dxa"/>
       <w:tblBorders>
         <w:top w:val="single" w:sz="4" w:space="0" w:color="auto"/>
         <w:left w:val="single" w:sz="4" w:space="0" w:color="auto"/>
@@ -2281,250 +2535,6 @@
         <w:insideH w:val="single" w:sz="4" w:space="0" w:color="auto"/>
         <w:insideV w:val="single" w:sz="4" w:space="0" w:color="auto"/>
       </w:tblBorders>
-      <w:tblCellMar>
-        <w:top w:w="0" w:type="dxa"/>
-        <w:left w:w="108" w:type="dxa"/>
-        <w:bottom w:w="0" w:type="dxa"/>
-        <w:right w:w="108" w:type="dxa"/>
-      </w:tblCellMar>
-    </w:tblPr>
-  </w:style>
-  <w:style w:type="character" w:styleId="Hyperlink">
-    <w:name w:val="Hyperlink"/>
-    <w:basedOn w:val="DefaultParagraphFont"/>
-    <w:uiPriority w:val="99"/>
-    <w:unhideWhenUsed/>
-    <w:rsid w:val="00DF2F57"/>
-    <w:rPr>
-      <w:color w:val="0000FF" w:themeColor="hyperlink"/>
-      <w:u w:val="single"/>
-    </w:rPr>
-  </w:style>
-  <w:style w:type="paragraph" w:styleId="ListParagraph">
-    <w:name w:val="List Paragraph"/>
-    <w:basedOn w:val="Normal"/>
-    <w:uiPriority w:val="34"/>
-    <w:qFormat/>
-    <w:rsid w:val="00781670"/>
-    <w:pPr>
-      <w:ind w:left="720"/>
-      <w:contextualSpacing/>
-    </w:pPr>
-  </w:style>
-</w:styles>
-</file>
-
-<file path=word/stylesWithEffects.xml><?xml version="1.0" encoding="utf-8"?>
-<w:styles xmlns:wpc="http://schemas.microsoft.com/office/word/2010/wordprocessingCanvas" xmlns:mc="http://schemas.openxmlformats.org/markup-compatibility/2006" xmlns:o="urn:schemas-microsoft-com:office:office" xmlns:r="http://schemas.openxmlformats.org/officeDocument/2006/relationships" xmlns:m="http://schemas.openxmlformats.org/officeDocument/2006/math" xmlns:v="urn:schemas-microsoft-com:vml" xmlns:wp14="http://schemas.microsoft.com/office/word/2010/wordprocessingDrawing" xmlns:wp="http://schemas.openxmlformats.org/drawingml/2006/wordprocessingDrawing" xmlns:w10="urn:schemas-microsoft-com:office:word" xmlns:w="http://schemas.openxmlformats.org/wordprocessingml/2006/main" xmlns:w14="http://schemas.microsoft.com/office/word/2010/wordml" xmlns:wpg="http://schemas.microsoft.com/office/word/2010/wordprocessingGroup" xmlns:wpi="http://schemas.microsoft.com/office/word/2010/wordprocessingInk" xmlns:wne="http://schemas.microsoft.com/office/word/2006/wordml" xmlns:wps="http://schemas.microsoft.com/office/word/2010/wordprocessingShape" mc:Ignorable="w14 wp14">
-  <w:docDefaults>
-    <w:rPrDefault>
-      <w:rPr>
-        <w:rFonts w:asciiTheme="minorHAnsi" w:eastAsiaTheme="minorHAnsi" w:hAnsiTheme="minorHAnsi" w:cstheme="minorBidi"/>
-        <w:sz w:val="22"/>
-        <w:szCs w:val="22"/>
-        <w:lang w:val="en-US" w:eastAsia="en-US" w:bidi="ar-SA"/>
-      </w:rPr>
-    </w:rPrDefault>
-    <w:pPrDefault>
-      <w:pPr>
-        <w:spacing w:after="200" w:line="276" w:lineRule="auto"/>
-      </w:pPr>
-    </w:pPrDefault>
-  </w:docDefaults>
-  <w:latentStyles w:defLockedState="0" w:defUIPriority="99" w:defSemiHidden="1" w:defUnhideWhenUsed="1" w:defQFormat="0" w:count="267">
-    <w:lsdException w:name="Normal" w:semiHidden="0" w:uiPriority="0" w:unhideWhenUsed="0" w:qFormat="1"/>
-    <w:lsdException w:name="heading 1" w:semiHidden="0" w:uiPriority="9" w:unhideWhenUsed="0" w:qFormat="1"/>
-    <w:lsdException w:name="heading 2" w:uiPriority="9" w:qFormat="1"/>
-    <w:lsdException w:name="heading 3" w:uiPriority="9" w:qFormat="1"/>
-    <w:lsdException w:name="heading 4" w:uiPriority="9" w:qFormat="1"/>
-    <w:lsdException w:name="heading 5" w:uiPriority="9" w:qFormat="1"/>
-    <w:lsdException w:name="heading 6" w:uiPriority="9" w:qFormat="1"/>
-    <w:lsdException w:name="heading 7" w:uiPriority="9" w:qFormat="1"/>
-    <w:lsdException w:name="heading 8" w:uiPriority="9" w:qFormat="1"/>
-    <w:lsdException w:name="heading 9" w:uiPriority="9" w:qFormat="1"/>
-    <w:lsdException w:name="toc 1" w:uiPriority="39"/>
-    <w:lsdException w:name="toc 2" w:uiPriority="39"/>
-    <w:lsdException w:name="toc 3" w:uiPriority="39"/>
-    <w:lsdException w:name="toc 4" w:uiPriority="39"/>
-    <w:lsdException w:name="toc 5" w:uiPriority="39"/>
-    <w:lsdException w:name="toc 6" w:uiPriority="39"/>
-    <w:lsdException w:name="toc 7" w:uiPriority="39"/>
-    <w:lsdException w:name="toc 8" w:uiPriority="39"/>
-    <w:lsdException w:name="toc 9" w:uiPriority="39"/>
-    <w:lsdException w:name="caption" w:uiPriority="35" w:qFormat="1"/>
-    <w:lsdException w:name="Title" w:semiHidden="0" w:uiPriority="10" w:unhideWhenUsed="0" w:qFormat="1"/>
-    <w:lsdException w:name="Default Paragraph Font" w:uiPriority="1"/>
-    <w:lsdException w:name="Subtitle" w:semiHidden="0" w:uiPriority="11" w:unhideWhenUsed="0" w:qFormat="1"/>
-    <w:lsdException w:name="Strong" w:semiHidden="0" w:uiPriority="22" w:unhideWhenUsed="0" w:qFormat="1"/>
-    <w:lsdException w:name="Emphasis" w:semiHidden="0" w:uiPriority="20" w:unhideWhenUsed="0" w:qFormat="1"/>
-    <w:lsdException w:name="Table Grid" w:semiHidden="0" w:uiPriority="59" w:unhideWhenUsed="0"/>
-    <w:lsdException w:name="Placeholder Text" w:unhideWhenUsed="0"/>
-    <w:lsdException w:name="No Spacing" w:semiHidden="0" w:uiPriority="1" w:unhideWhenUsed="0" w:qFormat="1"/>
-    <w:lsdException w:name="Light Shading" w:semiHidden="0" w:uiPriority="60" w:unhideWhenUsed="0"/>
-    <w:lsdException w:name="Light List" w:semiHidden="0" w:uiPriority="61" w:unhideWhenUsed="0"/>
-    <w:lsdException w:name="Light Grid" w:semiHidden="0" w:uiPriority="62" w:unhideWhenUsed="0"/>
-    <w:lsdException w:name="Medium Shading 1" w:semiHidden="0" w:uiPriority="63" w:unhideWhenUsed="0"/>
-    <w:lsdException w:name="Medium Shading 2" w:semiHidden="0" w:uiPriority="64" w:unhideWhenUsed="0"/>
-    <w:lsdException w:name="Medium List 1" w:semiHidden="0" w:uiPriority="65" w:unhideWhenUsed="0"/>
-    <w:lsdException w:name="Medium List 2" w:semiHidden="0" w:uiPriority="66" w:unhideWhenUsed="0"/>
-    <w:lsdException w:name="Medium Grid 1" w:semiHidden="0" w:uiPriority="67" w:unhideWhenUsed="0"/>
-    <w:lsdException w:name="Medium Grid 2" w:semiHidden="0" w:uiPriority="68" w:unhideWhenUsed="0"/>
-    <w:lsdException w:name="Medium Grid 3" w:semiHidden="0" w:uiPriority="69" w:unhideWhenUsed="0"/>
-    <w:lsdException w:name="Dark List" w:semiHidden="0" w:uiPriority="70" w:unhideWhenUsed="0"/>
-    <w:lsdException w:name="Colorful Shading" w:semiHidden="0" w:uiPriority="71" w:unhideWhenUsed="0"/>
-    <w:lsdException w:name="Colorful List" w:semiHidden="0" w:uiPriority="72" w:unhideWhenUsed="0"/>
-    <w:lsdException w:name="Colorful Grid" w:semiHidden="0" w:uiPriority="73" w:unhideWhenUsed="0"/>
-    <w:lsdException w:name="Light Shading Accent 1" w:semiHidden="0" w:uiPriority="60" w:unhideWhenUsed="0"/>
-    <w:lsdException w:name="Light List Accent 1" w:semiHidden="0" w:uiPriority="61" w:unhideWhenUsed="0"/>
-    <w:lsdException w:name="Light Grid Accent 1" w:semiHidden="0" w:uiPriority="62" w:unhideWhenUsed="0"/>
-    <w:lsdException w:name="Medium Shading 1 Accent 1" w:semiHidden="0" w:uiPriority="63" w:unhideWhenUsed="0"/>
-    <w:lsdException w:name="Medium Shading 2 Accent 1" w:semiHidden="0" w:uiPriority="64" w:unhideWhenUsed="0"/>
-    <w:lsdException w:name="Medium List 1 Accent 1" w:semiHidden="0" w:uiPriority="65" w:unhideWhenUsed="0"/>
-    <w:lsdException w:name="Revision" w:unhideWhenUsed="0"/>
-    <w:lsdException w:name="List Paragraph" w:semiHidden="0" w:uiPriority="34" w:unhideWhenUsed="0" w:qFormat="1"/>
-    <w:lsdException w:name="Quote" w:semiHidden="0" w:uiPriority="29" w:unhideWhenUsed="0" w:qFormat="1"/>
-    <w:lsdException w:name="Intense Quote" w:semiHidden="0" w:uiPriority="30" w:unhideWhenUsed="0" w:qFormat="1"/>
-    <w:lsdException w:name="Medium List 2 Accent 1" w:semiHidden="0" w:uiPriority="66" w:unhideWhenUsed="0"/>
-    <w:lsdException w:name="Medium Grid 1 Accent 1" w:semiHidden="0" w:uiPriority="67" w:unhideWhenUsed="0"/>
-    <w:lsdException w:name="Medium Grid 2 Accent 1" w:semiHidden="0" w:uiPriority="68" w:unhideWhenUsed="0"/>
-    <w:lsdException w:name="Medium Grid 3 Accent 1" w:semiHidden="0" w:uiPriority="69" w:unhideWhenUsed="0"/>
-    <w:lsdException w:name="Dark List Accent 1" w:semiHidden="0" w:uiPriority="70" w:unhideWhenUsed="0"/>
-    <w:lsdException w:name="Colorful Shading Accent 1" w:semiHidden="0" w:uiPriority="71" w:unhideWhenUsed="0"/>
-    <w:lsdException w:name="Colorful List Accent 1" w:semiHidden="0" w:uiPriority="72" w:unhideWhenUsed="0"/>
-    <w:lsdException w:name="Colorful Grid Accent 1" w:semiHidden="0" w:uiPriority="73" w:unhideWhenUsed="0"/>
-    <w:lsdException w:name="Light Shading Accent 2" w:semiHidden="0" w:uiPriority="60" w:unhideWhenUsed="0"/>
-    <w:lsdException w:name="Light List Accent 2" w:semiHidden="0" w:uiPriority="61" w:unhideWhenUsed="0"/>
-    <w:lsdException w:name="Light Grid Accent 2" w:semiHidden="0" w:uiPriority="62" w:unhideWhenUsed="0"/>
-    <w:lsdException w:name="Medium Shading 1 Accent 2" w:semiHidden="0" w:uiPriority="63" w:unhideWhenUsed="0"/>
-    <w:lsdException w:name="Medium Shading 2 Accent 2" w:semiHidden="0" w:uiPriority="64" w:unhideWhenUsed="0"/>
-    <w:lsdException w:name="Medium List 1 Accent 2" w:semiHidden="0" w:uiPriority="65" w:unhideWhenUsed="0"/>
-    <w:lsdException w:name="Medium List 2 Accent 2" w:semiHidden="0" w:uiPriority="66" w:unhideWhenUsed="0"/>
-    <w:lsdException w:name="Medium Grid 1 Accent 2" w:semiHidden="0" w:uiPriority="67" w:unhideWhenUsed="0"/>
-    <w:lsdException w:name="Medium Grid 2 Accent 2" w:semiHidden="0" w:uiPriority="68" w:unhideWhenUsed="0"/>
-    <w:lsdException w:name="Medium Grid 3 Accent 2" w:semiHidden="0" w:uiPriority="69" w:unhideWhenUsed="0"/>
-    <w:lsdException w:name="Dark List Accent 2" w:semiHidden="0" w:uiPriority="70" w:unhideWhenUsed="0"/>
-    <w:lsdException w:name="Colorful Shading Accent 2" w:semiHidden="0" w:uiPriority="71" w:unhideWhenUsed="0"/>
-    <w:lsdException w:name="Colorful List Accent 2" w:semiHidden="0" w:uiPriority="72" w:unhideWhenUsed="0"/>
-    <w:lsdException w:name="Colorful Grid Accent 2" w:semiHidden="0" w:uiPriority="73" w:unhideWhenUsed="0"/>
-    <w:lsdException w:name="Light Shading Accent 3" w:semiHidden="0" w:uiPriority="60" w:unhideWhenUsed="0"/>
-    <w:lsdException w:name="Light List Accent 3" w:semiHidden="0" w:uiPriority="61" w:unhideWhenUsed="0"/>
-    <w:lsdException w:name="Light Grid Accent 3" w:semiHidden="0" w:uiPriority="62" w:unhideWhenUsed="0"/>
-    <w:lsdException w:name="Medium Shading 1 Accent 3" w:semiHidden="0" w:uiPriority="63" w:unhideWhenUsed="0"/>
-    <w:lsdException w:name="Medium Shading 2 Accent 3" w:semiHidden="0" w:uiPriority="64" w:unhideWhenUsed="0"/>
-    <w:lsdException w:name="Medium List 1 Accent 3" w:semiHidden="0" w:uiPriority="65" w:unhideWhenUsed="0"/>
-    <w:lsdException w:name="Medium List 2 Accent 3" w:semiHidden="0" w:uiPriority="66" w:unhideWhenUsed="0"/>
-    <w:lsdException w:name="Medium Grid 1 Accent 3" w:semiHidden="0" w:uiPriority="67" w:unhideWhenUsed="0"/>
-    <w:lsdException w:name="Medium Grid 2 Accent 3" w:semiHidden="0" w:uiPriority="68" w:unhideWhenUsed="0"/>
-    <w:lsdException w:name="Medium Grid 3 Accent 3" w:semiHidden="0" w:uiPriority="69" w:unhideWhenUsed="0"/>
-    <w:lsdException w:name="Dark List Accent 3" w:semiHidden="0" w:uiPriority="70" w:unhideWhenUsed="0"/>
-    <w:lsdException w:name="Colorful Shading Accent 3" w:semiHidden="0" w:uiPriority="71" w:unhideWhenUsed="0"/>
-    <w:lsdException w:name="Colorful List Accent 3" w:semiHidden="0" w:uiPriority="72" w:unhideWhenUsed="0"/>
-    <w:lsdException w:name="Colorful Grid Accent 3" w:semiHidden="0" w:uiPriority="73" w:unhideWhenUsed="0"/>
-    <w:lsdException w:name="Light Shading Accent 4" w:semiHidden="0" w:uiPriority="60" w:unhideWhenUsed="0"/>
-    <w:lsdException w:name="Light List Accent 4" w:semiHidden="0" w:uiPriority="61" w:unhideWhenUsed="0"/>
-    <w:lsdException w:name="Light Grid Accent 4" w:semiHidden="0" w:uiPriority="62" w:unhideWhenUsed="0"/>
-    <w:lsdException w:name="Medium Shading 1 Accent 4" w:semiHidden="0" w:uiPriority="63" w:unhideWhenUsed="0"/>
-    <w:lsdException w:name="Medium Shading 2 Accent 4" w:semiHidden="0" w:uiPriority="64" w:unhideWhenUsed="0"/>
-    <w:lsdException w:name="Medium List 1 Accent 4" w:semiHidden="0" w:uiPriority="65" w:unhideWhenUsed="0"/>
-    <w:lsdException w:name="Medium List 2 Accent 4" w:semiHidden="0" w:uiPriority="66" w:unhideWhenUsed="0"/>
-    <w:lsdException w:name="Medium Grid 1 Accent 4" w:semiHidden="0" w:uiPriority="67" w:unhideWhenUsed="0"/>
-    <w:lsdException w:name="Medium Grid 2 Accent 4" w:semiHidden="0" w:uiPriority="68" w:unhideWhenUsed="0"/>
-    <w:lsdException w:name="Medium Grid 3 Accent 4" w:semiHidden="0" w:uiPriority="69" w:unhideWhenUsed="0"/>
-    <w:lsdException w:name="Dark List Accent 4" w:semiHidden="0" w:uiPriority="70" w:unhideWhenUsed="0"/>
-    <w:lsdException w:name="Colorful Shading Accent 4" w:semiHidden="0" w:uiPriority="71" w:unhideWhenUsed="0"/>
-    <w:lsdException w:name="Colorful List Accent 4" w:semiHidden="0" w:uiPriority="72" w:unhideWhenUsed="0"/>
-    <w:lsdException w:name="Colorful Grid Accent 4" w:semiHidden="0" w:uiPriority="73" w:unhideWhenUsed="0"/>
-    <w:lsdException w:name="Light Shading Accent 5" w:semiHidden="0" w:uiPriority="60" w:unhideWhenUsed="0"/>
-    <w:lsdException w:name="Light List Accent 5" w:semiHidden="0" w:uiPriority="61" w:unhideWhenUsed="0"/>
-    <w:lsdException w:name="Light Grid Accent 5" w:semiHidden="0" w:uiPriority="62" w:unhideWhenUsed="0"/>
-    <w:lsdException w:name="Medium Shading 1 Accent 5" w:semiHidden="0" w:uiPriority="63" w:unhideWhenUsed="0"/>
-    <w:lsdException w:name="Medium Shading 2 Accent 5" w:semiHidden="0" w:uiPriority="64" w:unhideWhenUsed="0"/>
-    <w:lsdException w:name="Medium List 1 Accent 5" w:semiHidden="0" w:uiPriority="65" w:unhideWhenUsed="0"/>
-    <w:lsdException w:name="Medium List 2 Accent 5" w:semiHidden="0" w:uiPriority="66" w:unhideWhenUsed="0"/>
-    <w:lsdException w:name="Medium Grid 1 Accent 5" w:semiHidden="0" w:uiPriority="67" w:unhideWhenUsed="0"/>
-    <w:lsdException w:name="Medium Grid 2 Accent 5" w:semiHidden="0" w:uiPriority="68" w:unhideWhenUsed="0"/>
-    <w:lsdException w:name="Medium Grid 3 Accent 5" w:semiHidden="0" w:uiPriority="69" w:unhideWhenUsed="0"/>
-    <w:lsdException w:name="Dark List Accent 5" w:semiHidden="0" w:uiPriority="70" w:unhideWhenUsed="0"/>
-    <w:lsdException w:name="Colorful Shading Accent 5" w:semiHidden="0" w:uiPriority="71" w:unhideWhenUsed="0"/>
-    <w:lsdException w:name="Colorful List Accent 5" w:semiHidden="0" w:uiPriority="72" w:unhideWhenUsed="0"/>
-    <w:lsdException w:name="Colorful Grid Accent 5" w:semiHidden="0" w:uiPriority="73" w:unhideWhenUsed="0"/>
-    <w:lsdException w:name="Light Shading Accent 6" w:semiHidden="0" w:uiPriority="60" w:unhideWhenUsed="0"/>
-    <w:lsdException w:name="Light List Accent 6" w:semiHidden="0" w:uiPriority="61" w:unhideWhenUsed="0"/>
-    <w:lsdException w:name="Light Grid Accent 6" w:semiHidden="0" w:uiPriority="62" w:unhideWhenUsed="0"/>
-    <w:lsdException w:name="Medium Shading 1 Accent 6" w:semiHidden="0" w:uiPriority="63" w:unhideWhenUsed="0"/>
-    <w:lsdException w:name="Medium Shading 2 Accent 6" w:semiHidden="0" w:uiPriority="64" w:unhideWhenUsed="0"/>
-    <w:lsdException w:name="Medium List 1 Accent 6" w:semiHidden="0" w:uiPriority="65" w:unhideWhenUsed="0"/>
-    <w:lsdException w:name="Medium List 2 Accent 6" w:semiHidden="0" w:uiPriority="66" w:unhideWhenUsed="0"/>
-    <w:lsdException w:name="Medium Grid 1 Accent 6" w:semiHidden="0" w:uiPriority="67" w:unhideWhenUsed="0"/>
-    <w:lsdException w:name="Medium Grid 2 Accent 6" w:semiHidden="0" w:uiPriority="68" w:unhideWhenUsed="0"/>
-    <w:lsdException w:name="Medium Grid 3 Accent 6" w:semiHidden="0" w:uiPriority="69" w:unhideWhenUsed="0"/>
-    <w:lsdException w:name="Dark List Accent 6" w:semiHidden="0" w:uiPriority="70" w:unhideWhenUsed="0"/>
-    <w:lsdException w:name="Colorful Shading Accent 6" w:semiHidden="0" w:uiPriority="71" w:unhideWhenUsed="0"/>
-    <w:lsdException w:name="Colorful List Accent 6" w:semiHidden="0" w:uiPriority="72" w:unhideWhenUsed="0"/>
-    <w:lsdException w:name="Colorful Grid Accent 6" w:semiHidden="0" w:uiPriority="73" w:unhideWhenUsed="0"/>
-    <w:lsdException w:name="Subtle Emphasis" w:semiHidden="0" w:uiPriority="19" w:unhideWhenUsed="0" w:qFormat="1"/>
-    <w:lsdException w:name="Intense Emphasis" w:semiHidden="0" w:uiPriority="21" w:unhideWhenUsed="0" w:qFormat="1"/>
-    <w:lsdException w:name="Subtle Reference" w:semiHidden="0" w:uiPriority="31" w:unhideWhenUsed="0" w:qFormat="1"/>
-    <w:lsdException w:name="Intense Reference" w:semiHidden="0" w:uiPriority="32" w:unhideWhenUsed="0" w:qFormat="1"/>
-    <w:lsdException w:name="Book Title" w:semiHidden="0" w:uiPriority="33" w:unhideWhenUsed="0" w:qFormat="1"/>
-    <w:lsdException w:name="Bibliography" w:uiPriority="37"/>
-    <w:lsdException w:name="TOC Heading" w:uiPriority="39" w:qFormat="1"/>
-  </w:latentStyles>
-  <w:style w:type="paragraph" w:default="1" w:styleId="Normal">
-    <w:name w:val="Normal"/>
-    <w:qFormat/>
-  </w:style>
-  <w:style w:type="character" w:default="1" w:styleId="DefaultParagraphFont">
-    <w:name w:val="Default Paragraph Font"/>
-    <w:uiPriority w:val="1"/>
-    <w:semiHidden/>
-    <w:unhideWhenUsed/>
-  </w:style>
-  <w:style w:type="table" w:default="1" w:styleId="TableNormal">
-    <w:name w:val="Normal Table"/>
-    <w:uiPriority w:val="99"/>
-    <w:semiHidden/>
-    <w:unhideWhenUsed/>
-    <w:tblPr>
-      <w:tblInd w:w="0" w:type="dxa"/>
-      <w:tblCellMar>
-        <w:top w:w="0" w:type="dxa"/>
-        <w:left w:w="108" w:type="dxa"/>
-        <w:bottom w:w="0" w:type="dxa"/>
-        <w:right w:w="108" w:type="dxa"/>
-      </w:tblCellMar>
-    </w:tblPr>
-  </w:style>
-  <w:style w:type="numbering" w:default="1" w:styleId="NoList">
-    <w:name w:val="No List"/>
-    <w:uiPriority w:val="99"/>
-    <w:semiHidden/>
-    <w:unhideWhenUsed/>
-  </w:style>
-  <w:style w:type="table" w:styleId="TableGrid">
-    <w:name w:val="Table Grid"/>
-    <w:basedOn w:val="TableNormal"/>
-    <w:uiPriority w:val="59"/>
-    <w:rsid w:val="00D30747"/>
-    <w:pPr>
-      <w:spacing w:after="0" w:line="240" w:lineRule="auto"/>
-    </w:pPr>
-    <w:tblPr>
-      <w:tblInd w:w="0" w:type="dxa"/>
-      <w:tblBorders>
-        <w:top w:val="single" w:sz="4" w:space="0" w:color="auto"/>
-        <w:left w:val="single" w:sz="4" w:space="0" w:color="auto"/>
-        <w:bottom w:val="single" w:sz="4" w:space="0" w:color="auto"/>
-        <w:right w:val="single" w:sz="4" w:space="0" w:color="auto"/>
-        <w:insideH w:val="single" w:sz="4" w:space="0" w:color="auto"/>
-        <w:insideV w:val="single" w:sz="4" w:space="0" w:color="auto"/>
-      </w:tblBorders>
-      <w:tblCellMar>
-        <w:top w:w="0" w:type="dxa"/>
-        <w:left w:w="108" w:type="dxa"/>
-        <w:bottom w:w="0" w:type="dxa"/>
-        <w:right w:w="108" w:type="dxa"/>
-      </w:tblCellMar>
     </w:tblPr>
   </w:style>
   <w:style w:type="character" w:styleId="Hyperlink">

</xml_diff>